<commit_message>
Add class for the target
</commit_message>
<xml_diff>
--- a/doc/Design Document.docx
+++ b/doc/Design Document.docx
@@ -21,51 +21,53 @@
           <w:color w:val="333333"/>
           <w:lang w:val="en-US" w:eastAsia="nl-NL"/>
         </w:rPr>
-        <w:t>To do:</w:t>
-      </w:r>
-    </w:p>
-    <w:p>
-      <w:pPr>
-        <w:pStyle w:val="ListParagraph"/>
-        <w:numPr>
-          <w:ilvl w:val="0"/>
-          <w:numId w:val="7"/>
-        </w:numPr>
+        <w:t xml:space="preserve">Shoot the </w:t>
+      </w:r>
+      <w:proofErr w:type="spellStart"/>
+      <w:r>
+        <w:rPr>
+          <w:rFonts w:ascii="Georgia" w:eastAsia="Times New Roman" w:hAnsi="Georgia" w:cs="Times New Roman"/>
+          <w:b/>
+          <w:color w:val="333333"/>
+          <w:lang w:val="en-US" w:eastAsia="nl-NL"/>
+        </w:rPr>
+        <w:t>Goomba’s</w:t>
+      </w:r>
+      <w:proofErr w:type="spellEnd"/>
+      <w:r>
+        <w:rPr>
+          <w:rFonts w:ascii="Georgia" w:eastAsia="Times New Roman" w:hAnsi="Georgia" w:cs="Times New Roman"/>
+          <w:b/>
+          <w:color w:val="333333"/>
+          <w:lang w:val="en-US" w:eastAsia="nl-NL"/>
+        </w:rPr>
+        <w:t xml:space="preserve"> – Design Document</w:t>
+      </w:r>
+    </w:p>
+    <w:p>
+      <w:pPr>
         <w:shd w:val="clear" w:color="auto" w:fill="FFFFFF"/>
         <w:spacing w:before="100" w:beforeAutospacing="1" w:after="100" w:afterAutospacing="1" w:line="384" w:lineRule="atLeast"/>
         <w:ind w:right="720"/>
         <w:rPr>
           <w:rFonts w:ascii="Georgia" w:eastAsia="Times New Roman" w:hAnsi="Georgia" w:cs="Times New Roman"/>
-          <w:color w:val="333333"/>
-          <w:lang w:val="en-US" w:eastAsia="nl-NL"/>
-        </w:rPr>
-      </w:pPr>
-      <w:proofErr w:type="spellStart"/>
-      <w:r>
-        <w:rPr>
-          <w:rFonts w:ascii="Georgia" w:eastAsia="Times New Roman" w:hAnsi="Georgia" w:cs="Times New Roman"/>
-          <w:color w:val="333333"/>
-          <w:lang w:val="en-US" w:eastAsia="nl-NL"/>
-        </w:rPr>
-        <w:t>Powerups</w:t>
-      </w:r>
-      <w:proofErr w:type="spellEnd"/>
-      <w:r>
-        <w:rPr>
-          <w:rFonts w:ascii="Georgia" w:eastAsia="Times New Roman" w:hAnsi="Georgia" w:cs="Times New Roman"/>
-          <w:color w:val="333333"/>
-          <w:lang w:val="en-US" w:eastAsia="nl-NL"/>
-        </w:rPr>
-        <w:t xml:space="preserve"> / Levels</w:t>
-      </w:r>
-    </w:p>
-    <w:p>
-      <w:pPr>
-        <w:pStyle w:val="ListParagraph"/>
-        <w:numPr>
-          <w:ilvl w:val="0"/>
-          <w:numId w:val="7"/>
-        </w:numPr>
+          <w:i/>
+          <w:color w:val="333333"/>
+          <w:lang w:val="en-US" w:eastAsia="nl-NL"/>
+        </w:rPr>
+      </w:pPr>
+      <w:r>
+        <w:rPr>
+          <w:rFonts w:ascii="Georgia" w:eastAsia="Times New Roman" w:hAnsi="Georgia" w:cs="Times New Roman"/>
+          <w:i/>
+          <w:color w:val="333333"/>
+          <w:lang w:val="en-US" w:eastAsia="nl-NL"/>
+        </w:rPr>
+        <w:t xml:space="preserve">List of database tables and fields </w:t>
+      </w:r>
+    </w:p>
+    <w:p>
+      <w:pPr>
         <w:shd w:val="clear" w:color="auto" w:fill="FFFFFF"/>
         <w:spacing w:before="100" w:beforeAutospacing="1" w:after="100" w:afterAutospacing="1" w:line="384" w:lineRule="atLeast"/>
         <w:ind w:right="720"/>
@@ -75,23 +77,31 @@
           <w:lang w:val="en-US" w:eastAsia="nl-NL"/>
         </w:rPr>
       </w:pPr>
-      <w:proofErr w:type="spellStart"/>
-      <w:r>
-        <w:rPr>
-          <w:rFonts w:ascii="Georgia" w:eastAsia="Times New Roman" w:hAnsi="Georgia" w:cs="Times New Roman"/>
-          <w:color w:val="333333"/>
-          <w:lang w:val="en-US" w:eastAsia="nl-NL"/>
-        </w:rPr>
-        <w:t>Config</w:t>
-      </w:r>
-      <w:proofErr w:type="spellEnd"/>
-      <w:r>
-        <w:rPr>
-          <w:rFonts w:ascii="Georgia" w:eastAsia="Times New Roman" w:hAnsi="Georgia" w:cs="Times New Roman"/>
-          <w:color w:val="333333"/>
-          <w:lang w:val="en-US" w:eastAsia="nl-NL"/>
-        </w:rPr>
-        <w:t xml:space="preserve"> file</w:t>
+      <w:r>
+        <w:rPr>
+          <w:rFonts w:ascii="Georgia" w:eastAsia="Times New Roman" w:hAnsi="Georgia" w:cs="Times New Roman"/>
+          <w:color w:val="333333"/>
+          <w:lang w:val="en-US" w:eastAsia="nl-NL"/>
+        </w:rPr>
+        <w:t xml:space="preserve">High Score table in </w:t>
+      </w:r>
+      <w:proofErr w:type="spellStart"/>
+      <w:r>
+        <w:rPr>
+          <w:rFonts w:ascii="Georgia" w:eastAsia="Times New Roman" w:hAnsi="Georgia" w:cs="Times New Roman"/>
+          <w:color w:val="333333"/>
+          <w:lang w:val="en-US" w:eastAsia="nl-NL"/>
+        </w:rPr>
+        <w:t>SQLlite</w:t>
+      </w:r>
+      <w:proofErr w:type="spellEnd"/>
+      <w:r>
+        <w:rPr>
+          <w:rFonts w:ascii="Georgia" w:eastAsia="Times New Roman" w:hAnsi="Georgia" w:cs="Times New Roman"/>
+          <w:color w:val="333333"/>
+          <w:lang w:val="en-US" w:eastAsia="nl-NL"/>
+        </w:rPr>
+        <w:t xml:space="preserve"> with two fields:</w:t>
       </w:r>
     </w:p>
     <w:p>
@@ -99,7 +109,7 @@
         <w:pStyle w:val="ListParagraph"/>
         <w:numPr>
           <w:ilvl w:val="0"/>
-          <w:numId w:val="7"/>
+          <w:numId w:val="2"/>
         </w:numPr>
         <w:shd w:val="clear" w:color="auto" w:fill="FFFFFF"/>
         <w:spacing w:before="100" w:beforeAutospacing="1" w:after="100" w:afterAutospacing="1" w:line="384" w:lineRule="atLeast"/>
@@ -114,63 +124,26 @@
         <w:rPr>
           <w:rFonts w:ascii="Georgia" w:eastAsia="Times New Roman" w:hAnsi="Georgia" w:cs="Times New Roman"/>
           <w:color w:val="333333"/>
-          <w:lang w:val="en-US" w:eastAsia="nl-NL"/>
-        </w:rPr>
-        <w:t xml:space="preserve">Parameters in </w:t>
-      </w:r>
-      <w:proofErr w:type="spellStart"/>
-      <w:r>
-        <w:rPr>
-          <w:rFonts w:ascii="Georgia" w:eastAsia="Times New Roman" w:hAnsi="Georgia" w:cs="Times New Roman"/>
-          <w:color w:val="333333"/>
-          <w:lang w:val="en-US" w:eastAsia="nl-NL"/>
-        </w:rPr>
-        <w:t>gameplay</w:t>
-      </w:r>
-      <w:proofErr w:type="spellEnd"/>
-      <w:r>
-        <w:rPr>
-          <w:rFonts w:ascii="Georgia" w:eastAsia="Times New Roman" w:hAnsi="Georgia" w:cs="Times New Roman"/>
-          <w:color w:val="333333"/>
-          <w:lang w:val="en-US" w:eastAsia="nl-NL"/>
-        </w:rPr>
-        <w:t xml:space="preserve"> of </w:t>
-      </w:r>
-      <w:proofErr w:type="spellStart"/>
-      <w:r>
-        <w:rPr>
-          <w:rFonts w:ascii="Georgia" w:eastAsia="Times New Roman" w:hAnsi="Georgia" w:cs="Times New Roman"/>
-          <w:color w:val="333333"/>
-          <w:lang w:val="en-US" w:eastAsia="nl-NL"/>
-        </w:rPr>
-        <w:t>aparte</w:t>
-      </w:r>
-      <w:proofErr w:type="spellEnd"/>
-      <w:r>
-        <w:rPr>
-          <w:rFonts w:ascii="Georgia" w:eastAsia="Times New Roman" w:hAnsi="Georgia" w:cs="Times New Roman"/>
-          <w:color w:val="333333"/>
-          <w:lang w:val="en-US" w:eastAsia="nl-NL"/>
-        </w:rPr>
-        <w:t xml:space="preserve"> </w:t>
-      </w:r>
-      <w:proofErr w:type="spellStart"/>
-      <w:r>
-        <w:rPr>
-          <w:rFonts w:ascii="Georgia" w:eastAsia="Times New Roman" w:hAnsi="Georgia" w:cs="Times New Roman"/>
-          <w:color w:val="333333"/>
-          <w:lang w:val="en-US" w:eastAsia="nl-NL"/>
-        </w:rPr>
-        <w:t>klasse</w:t>
-      </w:r>
-      <w:proofErr w:type="spellEnd"/>
+          <w:u w:val="single"/>
+          <w:lang w:val="en-US" w:eastAsia="nl-NL"/>
+        </w:rPr>
+        <w:t>name: TEXT</w:t>
+      </w:r>
+      <w:r>
+        <w:rPr>
+          <w:rFonts w:ascii="Georgia" w:eastAsia="Times New Roman" w:hAnsi="Georgia" w:cs="Times New Roman"/>
+          <w:color w:val="333333"/>
+          <w:lang w:val="en-US" w:eastAsia="nl-NL"/>
+        </w:rPr>
+        <w:t xml:space="preserve"> contains the name of the user</w:t>
+      </w:r>
     </w:p>
     <w:p>
       <w:pPr>
         <w:pStyle w:val="ListParagraph"/>
         <w:numPr>
           <w:ilvl w:val="0"/>
-          <w:numId w:val="7"/>
+          <w:numId w:val="2"/>
         </w:numPr>
         <w:shd w:val="clear" w:color="auto" w:fill="FFFFFF"/>
         <w:spacing w:before="100" w:beforeAutospacing="1" w:after="100" w:afterAutospacing="1" w:line="384" w:lineRule="atLeast"/>
@@ -185,28 +158,22 @@
         <w:rPr>
           <w:rFonts w:ascii="Georgia" w:eastAsia="Times New Roman" w:hAnsi="Georgia" w:cs="Times New Roman"/>
           <w:color w:val="333333"/>
-          <w:lang w:val="en-US" w:eastAsia="nl-NL"/>
-        </w:rPr>
-        <w:t xml:space="preserve">Code </w:t>
-      </w:r>
-      <w:proofErr w:type="spellStart"/>
-      <w:r>
-        <w:rPr>
-          <w:rFonts w:ascii="Georgia" w:eastAsia="Times New Roman" w:hAnsi="Georgia" w:cs="Times New Roman"/>
-          <w:color w:val="333333"/>
-          <w:lang w:val="en-US" w:eastAsia="nl-NL"/>
-        </w:rPr>
-        <w:t>nakijken</w:t>
-      </w:r>
-      <w:proofErr w:type="spellEnd"/>
-    </w:p>
-    <w:p>
-      <w:pPr>
-        <w:pStyle w:val="ListParagraph"/>
-        <w:numPr>
-          <w:ilvl w:val="0"/>
-          <w:numId w:val="7"/>
-        </w:numPr>
+          <w:u w:val="single"/>
+          <w:lang w:val="en-US" w:eastAsia="nl-NL"/>
+        </w:rPr>
+        <w:t>points: INT</w:t>
+      </w:r>
+      <w:r>
+        <w:rPr>
+          <w:rFonts w:ascii="Georgia" w:eastAsia="Times New Roman" w:hAnsi="Georgia" w:cs="Times New Roman"/>
+          <w:color w:val="333333"/>
+          <w:lang w:val="en-US" w:eastAsia="nl-NL"/>
+        </w:rPr>
+        <w:t xml:space="preserve"> contains the number of points the user has scored</w:t>
+      </w:r>
+    </w:p>
+    <w:p>
+      <w:pPr>
         <w:shd w:val="clear" w:color="auto" w:fill="FFFFFF"/>
         <w:spacing w:before="100" w:beforeAutospacing="1" w:after="100" w:afterAutospacing="1" w:line="384" w:lineRule="atLeast"/>
         <w:ind w:right="720"/>
@@ -216,68 +183,130 @@
           <w:lang w:val="en-US" w:eastAsia="nl-NL"/>
         </w:rPr>
       </w:pPr>
-      <w:r>
-        <w:rPr>
-          <w:rFonts w:ascii="Georgia" w:eastAsia="Times New Roman" w:hAnsi="Georgia" w:cs="Times New Roman"/>
-          <w:color w:val="333333"/>
-          <w:lang w:val="en-US" w:eastAsia="nl-NL"/>
-        </w:rPr>
-        <w:t>Target separated?</w:t>
-      </w:r>
-    </w:p>
-    <w:p>
-      <w:pPr>
+      <w:proofErr w:type="spellStart"/>
+      <w:r>
+        <w:rPr>
+          <w:rFonts w:ascii="Georgia" w:eastAsia="Times New Roman" w:hAnsi="Georgia" w:cs="Times New Roman"/>
+          <w:color w:val="333333"/>
+          <w:lang w:val="en-US" w:eastAsia="nl-NL"/>
+        </w:rPr>
+        <w:t>SharedPreferences</w:t>
+      </w:r>
+      <w:proofErr w:type="spellEnd"/>
+      <w:r>
+        <w:rPr>
+          <w:rFonts w:ascii="Georgia" w:eastAsia="Times New Roman" w:hAnsi="Georgia" w:cs="Times New Roman"/>
+          <w:color w:val="333333"/>
+          <w:lang w:val="en-US" w:eastAsia="nl-NL"/>
+        </w:rPr>
+        <w:t xml:space="preserve"> in a XML file “</w:t>
+      </w:r>
+      <w:proofErr w:type="spellStart"/>
+      <w:r>
+        <w:rPr>
+          <w:rFonts w:ascii="Georgia" w:eastAsia="Times New Roman" w:hAnsi="Georgia" w:cs="Times New Roman"/>
+          <w:i/>
+          <w:color w:val="333333"/>
+          <w:lang w:val="en-US" w:eastAsia="nl-NL"/>
+        </w:rPr>
+        <w:t>goombasPrefs</w:t>
+      </w:r>
+      <w:proofErr w:type="spellEnd"/>
+      <w:r>
+        <w:rPr>
+          <w:rFonts w:ascii="Georgia" w:eastAsia="Times New Roman" w:hAnsi="Georgia" w:cs="Times New Roman"/>
+          <w:color w:val="333333"/>
+          <w:lang w:val="en-US" w:eastAsia="nl-NL"/>
+        </w:rPr>
+        <w:t>”</w:t>
+      </w:r>
+    </w:p>
+    <w:p>
+      <w:pPr>
+        <w:pStyle w:val="ListParagraph"/>
+        <w:numPr>
+          <w:ilvl w:val="0"/>
+          <w:numId w:val="3"/>
+        </w:numPr>
         <w:shd w:val="clear" w:color="auto" w:fill="FFFFFF"/>
         <w:spacing w:before="100" w:beforeAutospacing="1" w:after="100" w:afterAutospacing="1" w:line="384" w:lineRule="atLeast"/>
         <w:ind w:right="720"/>
         <w:rPr>
           <w:rFonts w:ascii="Georgia" w:eastAsia="Times New Roman" w:hAnsi="Georgia" w:cs="Times New Roman"/>
-          <w:b/>
-          <w:color w:val="333333"/>
-          <w:lang w:val="en-US" w:eastAsia="nl-NL"/>
-        </w:rPr>
-      </w:pPr>
-    </w:p>
-    <w:p>
-      <w:pPr>
+          <w:color w:val="333333"/>
+          <w:lang w:val="en-US" w:eastAsia="nl-NL"/>
+        </w:rPr>
+      </w:pPr>
+      <w:r>
+        <w:rPr>
+          <w:rFonts w:ascii="Georgia" w:eastAsia="Times New Roman" w:hAnsi="Georgia" w:cs="Times New Roman"/>
+          <w:color w:val="333333"/>
+          <w:u w:val="single"/>
+          <w:lang w:val="en-US" w:eastAsia="nl-NL"/>
+        </w:rPr>
+        <w:t>name: String</w:t>
+      </w:r>
+      <w:r>
+        <w:rPr>
+          <w:rFonts w:ascii="Georgia" w:eastAsia="Times New Roman" w:hAnsi="Georgia" w:cs="Times New Roman"/>
+          <w:color w:val="333333"/>
+          <w:lang w:val="en-US" w:eastAsia="nl-NL"/>
+        </w:rPr>
+        <w:t>. Contains the name of the user</w:t>
+      </w:r>
+    </w:p>
+    <w:p>
+      <w:pPr>
+        <w:pStyle w:val="ListParagraph"/>
+        <w:numPr>
+          <w:ilvl w:val="0"/>
+          <w:numId w:val="3"/>
+        </w:numPr>
         <w:shd w:val="clear" w:color="auto" w:fill="FFFFFF"/>
         <w:spacing w:before="100" w:beforeAutospacing="1" w:after="100" w:afterAutospacing="1" w:line="384" w:lineRule="atLeast"/>
         <w:ind w:right="720"/>
         <w:rPr>
           <w:rFonts w:ascii="Georgia" w:eastAsia="Times New Roman" w:hAnsi="Georgia" w:cs="Times New Roman"/>
-          <w:b/>
-          <w:color w:val="333333"/>
-          <w:lang w:val="en-US" w:eastAsia="nl-NL"/>
-        </w:rPr>
-      </w:pPr>
-      <w:r>
-        <w:rPr>
-          <w:rFonts w:ascii="Georgia" w:eastAsia="Times New Roman" w:hAnsi="Georgia" w:cs="Times New Roman"/>
-          <w:b/>
-          <w:color w:val="333333"/>
-          <w:lang w:val="en-US" w:eastAsia="nl-NL"/>
-        </w:rPr>
-        <w:t xml:space="preserve">Shoot the </w:t>
-      </w:r>
-      <w:proofErr w:type="spellStart"/>
-      <w:r>
-        <w:rPr>
-          <w:rFonts w:ascii="Georgia" w:eastAsia="Times New Roman" w:hAnsi="Georgia" w:cs="Times New Roman"/>
-          <w:b/>
-          <w:color w:val="333333"/>
-          <w:lang w:val="en-US" w:eastAsia="nl-NL"/>
-        </w:rPr>
-        <w:t>Goomba’s</w:t>
-      </w:r>
-      <w:proofErr w:type="spellEnd"/>
-      <w:r>
-        <w:rPr>
-          <w:rFonts w:ascii="Georgia" w:eastAsia="Times New Roman" w:hAnsi="Georgia" w:cs="Times New Roman"/>
-          <w:b/>
-          <w:color w:val="333333"/>
-          <w:lang w:val="en-US" w:eastAsia="nl-NL"/>
-        </w:rPr>
-        <w:t xml:space="preserve"> – Design Document</w:t>
+          <w:color w:val="333333"/>
+          <w:lang w:val="en-US" w:eastAsia="nl-NL"/>
+        </w:rPr>
+      </w:pPr>
+      <w:r>
+        <w:rPr>
+          <w:rFonts w:ascii="Georgia" w:eastAsia="Times New Roman" w:hAnsi="Georgia" w:cs="Times New Roman"/>
+          <w:color w:val="333333"/>
+          <w:u w:val="single"/>
+          <w:lang w:val="en-US" w:eastAsia="nl-NL"/>
+        </w:rPr>
+        <w:t xml:space="preserve">music: </w:t>
+      </w:r>
+      <w:proofErr w:type="spellStart"/>
+      <w:r>
+        <w:rPr>
+          <w:rFonts w:ascii="Georgia" w:eastAsia="Times New Roman" w:hAnsi="Georgia" w:cs="Times New Roman"/>
+          <w:color w:val="333333"/>
+          <w:u w:val="single"/>
+          <w:lang w:val="en-US" w:eastAsia="nl-NL"/>
+        </w:rPr>
+        <w:t>boolean</w:t>
+      </w:r>
+      <w:proofErr w:type="spellEnd"/>
+      <w:r>
+        <w:rPr>
+          <w:rFonts w:ascii="Georgia" w:eastAsia="Times New Roman" w:hAnsi="Georgia" w:cs="Times New Roman"/>
+          <w:color w:val="333333"/>
+          <w:u w:val="single"/>
+          <w:lang w:val="en-US" w:eastAsia="nl-NL"/>
+        </w:rPr>
+        <w:t>.</w:t>
+      </w:r>
+      <w:r>
+        <w:rPr>
+          <w:rFonts w:ascii="Georgia" w:eastAsia="Times New Roman" w:hAnsi="Georgia" w:cs="Times New Roman"/>
+          <w:color w:val="333333"/>
+          <w:lang w:val="en-US" w:eastAsia="nl-NL"/>
+        </w:rPr>
+        <w:t xml:space="preserve"> True if the user has chosen the music to be on. </w:t>
       </w:r>
     </w:p>
     <w:p>
@@ -294,271 +323,6 @@
       </w:pPr>
       <w:r>
         <w:rPr>
-          <w:rFonts w:ascii="Georgia" w:eastAsia="Times New Roman" w:hAnsi="Georgia" w:cs="Times New Roman"/>
-          <w:i/>
-          <w:color w:val="333333"/>
-          <w:lang w:val="en-US" w:eastAsia="nl-NL"/>
-        </w:rPr>
-        <w:t xml:space="preserve">List of database tables and fields </w:t>
-      </w:r>
-    </w:p>
-    <w:p>
-      <w:pPr>
-        <w:shd w:val="clear" w:color="auto" w:fill="FFFFFF"/>
-        <w:spacing w:before="100" w:beforeAutospacing="1" w:after="100" w:afterAutospacing="1" w:line="384" w:lineRule="atLeast"/>
-        <w:ind w:right="720"/>
-        <w:rPr>
-          <w:rFonts w:ascii="Georgia" w:eastAsia="Times New Roman" w:hAnsi="Georgia" w:cs="Times New Roman"/>
-          <w:color w:val="333333"/>
-          <w:lang w:val="en-US" w:eastAsia="nl-NL"/>
-        </w:rPr>
-      </w:pPr>
-      <w:r>
-        <w:rPr>
-          <w:rFonts w:ascii="Georgia" w:eastAsia="Times New Roman" w:hAnsi="Georgia" w:cs="Times New Roman"/>
-          <w:color w:val="333333"/>
-          <w:lang w:val="en-US" w:eastAsia="nl-NL"/>
-        </w:rPr>
-        <w:t xml:space="preserve">High Score table in </w:t>
-      </w:r>
-      <w:proofErr w:type="spellStart"/>
-      <w:r>
-        <w:rPr>
-          <w:rFonts w:ascii="Georgia" w:eastAsia="Times New Roman" w:hAnsi="Georgia" w:cs="Times New Roman"/>
-          <w:color w:val="333333"/>
-          <w:lang w:val="en-US" w:eastAsia="nl-NL"/>
-        </w:rPr>
-        <w:t>SQLlite</w:t>
-      </w:r>
-      <w:proofErr w:type="spellEnd"/>
-      <w:r>
-        <w:rPr>
-          <w:rFonts w:ascii="Georgia" w:eastAsia="Times New Roman" w:hAnsi="Georgia" w:cs="Times New Roman"/>
-          <w:color w:val="333333"/>
-          <w:lang w:val="en-US" w:eastAsia="nl-NL"/>
-        </w:rPr>
-        <w:t xml:space="preserve"> with two fields:</w:t>
-      </w:r>
-    </w:p>
-    <w:p>
-      <w:pPr>
-        <w:pStyle w:val="ListParagraph"/>
-        <w:numPr>
-          <w:ilvl w:val="0"/>
-          <w:numId w:val="2"/>
-        </w:numPr>
-        <w:shd w:val="clear" w:color="auto" w:fill="FFFFFF"/>
-        <w:spacing w:before="100" w:beforeAutospacing="1" w:after="100" w:afterAutospacing="1" w:line="384" w:lineRule="atLeast"/>
-        <w:ind w:right="720"/>
-        <w:rPr>
-          <w:rFonts w:ascii="Georgia" w:eastAsia="Times New Roman" w:hAnsi="Georgia" w:cs="Times New Roman"/>
-          <w:color w:val="333333"/>
-          <w:lang w:val="en-US" w:eastAsia="nl-NL"/>
-        </w:rPr>
-      </w:pPr>
-      <w:r>
-        <w:rPr>
-          <w:rFonts w:ascii="Georgia" w:eastAsia="Times New Roman" w:hAnsi="Georgia" w:cs="Times New Roman"/>
-          <w:color w:val="333333"/>
-          <w:u w:val="single"/>
-          <w:lang w:val="en-US" w:eastAsia="nl-NL"/>
-        </w:rPr>
-        <w:t>name: TEXT</w:t>
-      </w:r>
-      <w:r>
-        <w:rPr>
-          <w:rFonts w:ascii="Georgia" w:eastAsia="Times New Roman" w:hAnsi="Georgia" w:cs="Times New Roman"/>
-          <w:color w:val="333333"/>
-          <w:lang w:val="en-US" w:eastAsia="nl-NL"/>
-        </w:rPr>
-        <w:t xml:space="preserve"> contains the name of the user</w:t>
-      </w:r>
-    </w:p>
-    <w:p>
-      <w:pPr>
-        <w:pStyle w:val="ListParagraph"/>
-        <w:numPr>
-          <w:ilvl w:val="0"/>
-          <w:numId w:val="2"/>
-        </w:numPr>
-        <w:shd w:val="clear" w:color="auto" w:fill="FFFFFF"/>
-        <w:spacing w:before="100" w:beforeAutospacing="1" w:after="100" w:afterAutospacing="1" w:line="384" w:lineRule="atLeast"/>
-        <w:ind w:right="720"/>
-        <w:rPr>
-          <w:rFonts w:ascii="Georgia" w:eastAsia="Times New Roman" w:hAnsi="Georgia" w:cs="Times New Roman"/>
-          <w:color w:val="333333"/>
-          <w:lang w:val="en-US" w:eastAsia="nl-NL"/>
-        </w:rPr>
-      </w:pPr>
-      <w:r>
-        <w:rPr>
-          <w:rFonts w:ascii="Georgia" w:eastAsia="Times New Roman" w:hAnsi="Georgia" w:cs="Times New Roman"/>
-          <w:color w:val="333333"/>
-          <w:u w:val="single"/>
-          <w:lang w:val="en-US" w:eastAsia="nl-NL"/>
-        </w:rPr>
-        <w:t>points: INT</w:t>
-      </w:r>
-      <w:r>
-        <w:rPr>
-          <w:rFonts w:ascii="Georgia" w:eastAsia="Times New Roman" w:hAnsi="Georgia" w:cs="Times New Roman"/>
-          <w:color w:val="333333"/>
-          <w:lang w:val="en-US" w:eastAsia="nl-NL"/>
-        </w:rPr>
-        <w:t xml:space="preserve"> contains the number of points the user has scored</w:t>
-      </w:r>
-    </w:p>
-    <w:p>
-      <w:pPr>
-        <w:shd w:val="clear" w:color="auto" w:fill="FFFFFF"/>
-        <w:spacing w:before="100" w:beforeAutospacing="1" w:after="100" w:afterAutospacing="1" w:line="384" w:lineRule="atLeast"/>
-        <w:ind w:right="720"/>
-        <w:rPr>
-          <w:rFonts w:ascii="Georgia" w:eastAsia="Times New Roman" w:hAnsi="Georgia" w:cs="Times New Roman"/>
-          <w:color w:val="333333"/>
-          <w:lang w:val="en-US" w:eastAsia="nl-NL"/>
-        </w:rPr>
-      </w:pPr>
-      <w:proofErr w:type="spellStart"/>
-      <w:r>
-        <w:rPr>
-          <w:rFonts w:ascii="Georgia" w:eastAsia="Times New Roman" w:hAnsi="Georgia" w:cs="Times New Roman"/>
-          <w:color w:val="333333"/>
-          <w:lang w:val="en-US" w:eastAsia="nl-NL"/>
-        </w:rPr>
-        <w:t>SharedPreferences</w:t>
-      </w:r>
-      <w:proofErr w:type="spellEnd"/>
-      <w:r>
-        <w:rPr>
-          <w:rFonts w:ascii="Georgia" w:eastAsia="Times New Roman" w:hAnsi="Georgia" w:cs="Times New Roman"/>
-          <w:color w:val="333333"/>
-          <w:lang w:val="en-US" w:eastAsia="nl-NL"/>
-        </w:rPr>
-        <w:t xml:space="preserve"> in a XML file “</w:t>
-      </w:r>
-      <w:proofErr w:type="spellStart"/>
-      <w:r>
-        <w:rPr>
-          <w:rFonts w:ascii="Georgia" w:eastAsia="Times New Roman" w:hAnsi="Georgia" w:cs="Times New Roman"/>
-          <w:i/>
-          <w:color w:val="333333"/>
-          <w:lang w:val="en-US" w:eastAsia="nl-NL"/>
-        </w:rPr>
-        <w:t>goombasPrefs</w:t>
-      </w:r>
-      <w:proofErr w:type="spellEnd"/>
-      <w:r>
-        <w:rPr>
-          <w:rFonts w:ascii="Georgia" w:eastAsia="Times New Roman" w:hAnsi="Georgia" w:cs="Times New Roman"/>
-          <w:color w:val="333333"/>
-          <w:lang w:val="en-US" w:eastAsia="nl-NL"/>
-        </w:rPr>
-        <w:t>”</w:t>
-      </w:r>
-    </w:p>
-    <w:p>
-      <w:pPr>
-        <w:pStyle w:val="ListParagraph"/>
-        <w:numPr>
-          <w:ilvl w:val="0"/>
-          <w:numId w:val="3"/>
-        </w:numPr>
-        <w:shd w:val="clear" w:color="auto" w:fill="FFFFFF"/>
-        <w:spacing w:before="100" w:beforeAutospacing="1" w:after="100" w:afterAutospacing="1" w:line="384" w:lineRule="atLeast"/>
-        <w:ind w:right="720"/>
-        <w:rPr>
-          <w:rFonts w:ascii="Georgia" w:eastAsia="Times New Roman" w:hAnsi="Georgia" w:cs="Times New Roman"/>
-          <w:color w:val="333333"/>
-          <w:lang w:val="en-US" w:eastAsia="nl-NL"/>
-        </w:rPr>
-      </w:pPr>
-      <w:r>
-        <w:rPr>
-          <w:rFonts w:ascii="Georgia" w:eastAsia="Times New Roman" w:hAnsi="Georgia" w:cs="Times New Roman"/>
-          <w:color w:val="333333"/>
-          <w:u w:val="single"/>
-          <w:lang w:val="en-US" w:eastAsia="nl-NL"/>
-        </w:rPr>
-        <w:t>name: String</w:t>
-      </w:r>
-      <w:r>
-        <w:rPr>
-          <w:rFonts w:ascii="Georgia" w:eastAsia="Times New Roman" w:hAnsi="Georgia" w:cs="Times New Roman"/>
-          <w:color w:val="333333"/>
-          <w:lang w:val="en-US" w:eastAsia="nl-NL"/>
-        </w:rPr>
-        <w:t>. Contains the name of the user</w:t>
-      </w:r>
-    </w:p>
-    <w:p>
-      <w:pPr>
-        <w:pStyle w:val="ListParagraph"/>
-        <w:numPr>
-          <w:ilvl w:val="0"/>
-          <w:numId w:val="3"/>
-        </w:numPr>
-        <w:shd w:val="clear" w:color="auto" w:fill="FFFFFF"/>
-        <w:spacing w:before="100" w:beforeAutospacing="1" w:after="100" w:afterAutospacing="1" w:line="384" w:lineRule="atLeast"/>
-        <w:ind w:right="720"/>
-        <w:rPr>
-          <w:rFonts w:ascii="Georgia" w:eastAsia="Times New Roman" w:hAnsi="Georgia" w:cs="Times New Roman"/>
-          <w:color w:val="333333"/>
-          <w:lang w:val="en-US" w:eastAsia="nl-NL"/>
-        </w:rPr>
-      </w:pPr>
-      <w:r>
-        <w:rPr>
-          <w:rFonts w:ascii="Georgia" w:eastAsia="Times New Roman" w:hAnsi="Georgia" w:cs="Times New Roman"/>
-          <w:color w:val="333333"/>
-          <w:u w:val="single"/>
-          <w:lang w:val="en-US" w:eastAsia="nl-NL"/>
-        </w:rPr>
-        <w:t xml:space="preserve">music: </w:t>
-      </w:r>
-      <w:proofErr w:type="spellStart"/>
-      <w:r>
-        <w:rPr>
-          <w:rFonts w:ascii="Georgia" w:eastAsia="Times New Roman" w:hAnsi="Georgia" w:cs="Times New Roman"/>
-          <w:color w:val="333333"/>
-          <w:u w:val="single"/>
-          <w:lang w:val="en-US" w:eastAsia="nl-NL"/>
-        </w:rPr>
-        <w:t>boolean</w:t>
-      </w:r>
-      <w:proofErr w:type="spellEnd"/>
-      <w:r>
-        <w:rPr>
-          <w:rFonts w:ascii="Georgia" w:eastAsia="Times New Roman" w:hAnsi="Georgia" w:cs="Times New Roman"/>
-          <w:color w:val="333333"/>
-          <w:u w:val="single"/>
-          <w:lang w:val="en-US" w:eastAsia="nl-NL"/>
-        </w:rPr>
-        <w:t>.</w:t>
-      </w:r>
-      <w:r>
-        <w:rPr>
-          <w:rFonts w:ascii="Georgia" w:eastAsia="Times New Roman" w:hAnsi="Georgia" w:cs="Times New Roman"/>
-          <w:color w:val="333333"/>
-          <w:lang w:val="en-US" w:eastAsia="nl-NL"/>
-        </w:rPr>
-        <w:t xml:space="preserve"> True if the user has chosen the music to be on. </w:t>
-      </w:r>
-    </w:p>
-    <w:p>
-      <w:pPr>
-        <w:shd w:val="clear" w:color="auto" w:fill="FFFFFF"/>
-        <w:spacing w:before="100" w:beforeAutospacing="1" w:after="100" w:afterAutospacing="1" w:line="384" w:lineRule="atLeast"/>
-        <w:ind w:right="720"/>
-        <w:rPr>
-          <w:rFonts w:ascii="Georgia" w:eastAsia="Times New Roman" w:hAnsi="Georgia" w:cs="Times New Roman"/>
-          <w:i/>
-          <w:color w:val="333333"/>
-          <w:lang w:val="en-US" w:eastAsia="nl-NL"/>
-        </w:rPr>
-      </w:pPr>
-      <w:r>
-        <w:rPr>
           <w:rFonts w:ascii="Georgia" w:hAnsi="Georgia"/>
           <w:i/>
           <w:color w:val="333333"/>
@@ -1054,7 +818,6 @@
           <w:u w:val="single"/>
           <w:lang w:val="en-US" w:eastAsia="nl-NL"/>
         </w:rPr>
-        <w:lastRenderedPageBreak/>
         <w:t xml:space="preserve">Private void </w:t>
       </w:r>
       <w:proofErr w:type="spellStart"/>
@@ -1595,6 +1358,7 @@
           <w:u w:val="single"/>
           <w:lang w:val="en-US" w:eastAsia="nl-NL"/>
         </w:rPr>
+        <w:lastRenderedPageBreak/>
         <w:t xml:space="preserve">Protected void </w:t>
       </w:r>
       <w:proofErr w:type="spellStart"/>
@@ -3091,7 +2855,6 @@
           <w:color w:val="333333"/>
           <w:lang w:val="en-US" w:eastAsia="nl-NL"/>
         </w:rPr>
-        <w:lastRenderedPageBreak/>
         <w:t>playEmpty</w:t>
       </w:r>
       <w:proofErr w:type="spellEnd"/>
@@ -3458,6 +3221,7 @@
           <w:color w:val="333333"/>
           <w:lang w:val="en-US" w:eastAsia="nl-NL"/>
         </w:rPr>
+        <w:lastRenderedPageBreak/>
         <w:t>Field Variables</w:t>
       </w:r>
     </w:p>
@@ -4460,6 +4224,14 @@
           <w:color w:val="333333"/>
           <w:lang w:val="en-US" w:eastAsia="nl-NL"/>
         </w:rPr>
+        <w:t xml:space="preserve">Field </w:t>
+      </w:r>
+      <w:r>
+        <w:rPr>
+          <w:rFonts w:ascii="Georgia" w:eastAsia="Times New Roman" w:hAnsi="Georgia" w:cs="Times New Roman"/>
+          <w:color w:val="333333"/>
+          <w:lang w:val="en-US" w:eastAsia="nl-NL"/>
+        </w:rPr>
         <w:t>Variables</w:t>
       </w:r>
     </w:p>
@@ -4698,7 +4470,6 @@
           <w:color w:val="333333"/>
           <w:lang w:val="en-US" w:eastAsia="nl-NL"/>
         </w:rPr>
-        <w:lastRenderedPageBreak/>
         <w:t>Constructor</w:t>
       </w:r>
     </w:p>
@@ -4726,19 +4497,415 @@
     </w:p>
     <w:p>
       <w:pPr>
-        <w:rPr>
-          <w:rFonts w:ascii="Georgia" w:eastAsia="Times New Roman" w:hAnsi="Georgia" w:cs="Times New Roman"/>
-          <w:color w:val="333333"/>
-          <w:lang w:val="en-US" w:eastAsia="nl-NL"/>
-        </w:rPr>
-      </w:pPr>
-      <w:r>
-        <w:rPr>
-          <w:rFonts w:ascii="Georgia" w:eastAsia="Times New Roman" w:hAnsi="Georgia" w:cs="Times New Roman"/>
-          <w:color w:val="333333"/>
-          <w:lang w:val="en-US" w:eastAsia="nl-NL"/>
-        </w:rPr>
-        <w:t>Bullet: Class for one single bullet</w:t>
+        <w:pStyle w:val="ListParagraph"/>
+        <w:numPr>
+          <w:ilvl w:val="1"/>
+          <w:numId w:val="10"/>
+        </w:numPr>
+        <w:rPr>
+          <w:rFonts w:ascii="Georgia" w:eastAsia="Times New Roman" w:hAnsi="Georgia" w:cs="Times New Roman"/>
+          <w:color w:val="333333"/>
+          <w:lang w:val="en-US" w:eastAsia="nl-NL"/>
+        </w:rPr>
+      </w:pPr>
+      <w:r>
+        <w:rPr>
+          <w:rFonts w:ascii="Georgia" w:eastAsia="Times New Roman" w:hAnsi="Georgia" w:cs="Times New Roman"/>
+          <w:color w:val="333333"/>
+          <w:u w:val="single"/>
+          <w:lang w:val="en-US" w:eastAsia="nl-NL"/>
+        </w:rPr>
+        <w:t xml:space="preserve">public </w:t>
+      </w:r>
+      <w:proofErr w:type="spellStart"/>
+      <w:r>
+        <w:rPr>
+          <w:rFonts w:ascii="Georgia" w:eastAsia="Times New Roman" w:hAnsi="Georgia" w:cs="Times New Roman"/>
+          <w:color w:val="333333"/>
+          <w:u w:val="single"/>
+          <w:lang w:val="en-US" w:eastAsia="nl-NL"/>
+        </w:rPr>
+        <w:t>b</w:t>
+      </w:r>
+      <w:r>
+        <w:rPr>
+          <w:rFonts w:ascii="Georgia" w:eastAsia="Times New Roman" w:hAnsi="Georgia" w:cs="Times New Roman"/>
+          <w:color w:val="333333"/>
+          <w:u w:val="single"/>
+          <w:lang w:val="en-US" w:eastAsia="nl-NL"/>
+        </w:rPr>
+        <w:t>oolean</w:t>
+      </w:r>
+      <w:proofErr w:type="spellEnd"/>
+      <w:r>
+        <w:rPr>
+          <w:rFonts w:ascii="Georgia" w:eastAsia="Times New Roman" w:hAnsi="Georgia" w:cs="Times New Roman"/>
+          <w:color w:val="333333"/>
+          <w:u w:val="single"/>
+          <w:lang w:val="en-US" w:eastAsia="nl-NL"/>
+        </w:rPr>
+        <w:t xml:space="preserve"> </w:t>
+      </w:r>
+      <w:proofErr w:type="spellStart"/>
+      <w:r>
+        <w:rPr>
+          <w:rFonts w:ascii="Georgia" w:eastAsia="Times New Roman" w:hAnsi="Georgia" w:cs="Times New Roman"/>
+          <w:color w:val="333333"/>
+          <w:u w:val="single"/>
+          <w:lang w:val="en-US" w:eastAsia="nl-NL"/>
+        </w:rPr>
+        <w:t>checkHighScore</w:t>
+      </w:r>
+      <w:proofErr w:type="spellEnd"/>
+      <w:r>
+        <w:rPr>
+          <w:rFonts w:ascii="Georgia" w:eastAsia="Times New Roman" w:hAnsi="Georgia" w:cs="Times New Roman"/>
+          <w:color w:val="333333"/>
+          <w:u w:val="single"/>
+          <w:lang w:val="en-US" w:eastAsia="nl-NL"/>
+        </w:rPr>
+        <w:t xml:space="preserve">( </w:t>
+      </w:r>
+      <w:proofErr w:type="spellStart"/>
+      <w:r>
+        <w:rPr>
+          <w:rFonts w:ascii="Georgia" w:eastAsia="Times New Roman" w:hAnsi="Georgia" w:cs="Times New Roman"/>
+          <w:color w:val="333333"/>
+          <w:u w:val="single"/>
+          <w:lang w:val="en-US" w:eastAsia="nl-NL"/>
+        </w:rPr>
+        <w:t>int</w:t>
+      </w:r>
+      <w:proofErr w:type="spellEnd"/>
+      <w:r>
+        <w:rPr>
+          <w:rFonts w:ascii="Georgia" w:eastAsia="Times New Roman" w:hAnsi="Georgia" w:cs="Times New Roman"/>
+          <w:color w:val="333333"/>
+          <w:u w:val="single"/>
+          <w:lang w:val="en-US" w:eastAsia="nl-NL"/>
+        </w:rPr>
+        <w:t xml:space="preserve"> points)</w:t>
+      </w:r>
+      <w:r>
+        <w:rPr>
+          <w:rFonts w:ascii="Georgia" w:eastAsia="Times New Roman" w:hAnsi="Georgia" w:cs="Times New Roman"/>
+          <w:color w:val="333333"/>
+          <w:lang w:val="en-US" w:eastAsia="nl-NL"/>
+        </w:rPr>
+        <w:t>; Return true if last played game is a high score</w:t>
+      </w:r>
+    </w:p>
+    <w:p>
+      <w:pPr>
+        <w:pStyle w:val="ListParagraph"/>
+        <w:numPr>
+          <w:ilvl w:val="1"/>
+          <w:numId w:val="10"/>
+        </w:numPr>
+        <w:rPr>
+          <w:rFonts w:ascii="Georgia" w:eastAsia="Times New Roman" w:hAnsi="Georgia" w:cs="Times New Roman"/>
+          <w:color w:val="333333"/>
+          <w:lang w:val="en-US" w:eastAsia="nl-NL"/>
+        </w:rPr>
+      </w:pPr>
+      <w:r>
+        <w:rPr>
+          <w:rFonts w:ascii="Georgia" w:eastAsia="Times New Roman" w:hAnsi="Georgia" w:cs="Times New Roman"/>
+          <w:color w:val="333333"/>
+          <w:u w:val="single"/>
+          <w:lang w:val="en-US" w:eastAsia="nl-NL"/>
+        </w:rPr>
+        <w:t xml:space="preserve">public Cursor </w:t>
+      </w:r>
+      <w:proofErr w:type="spellStart"/>
+      <w:r>
+        <w:rPr>
+          <w:rFonts w:ascii="Georgia" w:eastAsia="Times New Roman" w:hAnsi="Georgia" w:cs="Times New Roman"/>
+          <w:color w:val="333333"/>
+          <w:u w:val="single"/>
+          <w:lang w:val="en-US" w:eastAsia="nl-NL"/>
+        </w:rPr>
+        <w:t>findScores</w:t>
+      </w:r>
+      <w:proofErr w:type="spellEnd"/>
+      <w:r>
+        <w:rPr>
+          <w:rFonts w:ascii="Georgia" w:eastAsia="Times New Roman" w:hAnsi="Georgia" w:cs="Times New Roman"/>
+          <w:color w:val="333333"/>
+          <w:u w:val="single"/>
+          <w:lang w:val="en-US" w:eastAsia="nl-NL"/>
+        </w:rPr>
+        <w:t>()</w:t>
+      </w:r>
+      <w:r>
+        <w:rPr>
+          <w:rFonts w:ascii="Georgia" w:eastAsia="Times New Roman" w:hAnsi="Georgia" w:cs="Times New Roman"/>
+          <w:color w:val="333333"/>
+          <w:lang w:val="en-US" w:eastAsia="nl-NL"/>
+        </w:rPr>
+        <w:t>;</w:t>
+      </w:r>
+      <w:r>
+        <w:rPr>
+          <w:rFonts w:ascii="Georgia" w:eastAsia="Times New Roman" w:hAnsi="Georgia" w:cs="Times New Roman"/>
+          <w:color w:val="333333"/>
+          <w:lang w:val="en-US" w:eastAsia="nl-NL"/>
+        </w:rPr>
+        <w:t xml:space="preserve"> find the current list of high scores</w:t>
+      </w:r>
+    </w:p>
+    <w:p>
+      <w:pPr>
+        <w:pStyle w:val="ListParagraph"/>
+        <w:numPr>
+          <w:ilvl w:val="1"/>
+          <w:numId w:val="10"/>
+        </w:numPr>
+        <w:rPr>
+          <w:rFonts w:ascii="Georgia" w:eastAsia="Times New Roman" w:hAnsi="Georgia" w:cs="Times New Roman"/>
+          <w:color w:val="333333"/>
+          <w:lang w:val="en-US" w:eastAsia="nl-NL"/>
+        </w:rPr>
+      </w:pPr>
+      <w:r>
+        <w:rPr>
+          <w:rFonts w:ascii="Georgia" w:eastAsia="Times New Roman" w:hAnsi="Georgia" w:cs="Times New Roman"/>
+          <w:color w:val="333333"/>
+          <w:u w:val="single"/>
+          <w:lang w:val="en-US" w:eastAsia="nl-NL"/>
+        </w:rPr>
+        <w:t xml:space="preserve">public </w:t>
+      </w:r>
+      <w:proofErr w:type="spellStart"/>
+      <w:r>
+        <w:rPr>
+          <w:rFonts w:ascii="Georgia" w:eastAsia="Times New Roman" w:hAnsi="Georgia" w:cs="Times New Roman"/>
+          <w:color w:val="333333"/>
+          <w:u w:val="single"/>
+          <w:lang w:val="en-US" w:eastAsia="nl-NL"/>
+        </w:rPr>
+        <w:t>SQLiteDatabase</w:t>
+      </w:r>
+      <w:proofErr w:type="spellEnd"/>
+      <w:r>
+        <w:rPr>
+          <w:rFonts w:ascii="Georgia" w:eastAsia="Times New Roman" w:hAnsi="Georgia" w:cs="Times New Roman"/>
+          <w:color w:val="333333"/>
+          <w:u w:val="single"/>
+          <w:lang w:val="en-US" w:eastAsia="nl-NL"/>
+        </w:rPr>
+        <w:t xml:space="preserve"> </w:t>
+      </w:r>
+      <w:proofErr w:type="spellStart"/>
+      <w:r>
+        <w:rPr>
+          <w:rFonts w:ascii="Georgia" w:eastAsia="Times New Roman" w:hAnsi="Georgia" w:cs="Times New Roman"/>
+          <w:color w:val="333333"/>
+          <w:u w:val="single"/>
+          <w:lang w:val="en-US" w:eastAsia="nl-NL"/>
+        </w:rPr>
+        <w:t>insertScore</w:t>
+      </w:r>
+      <w:proofErr w:type="spellEnd"/>
+      <w:r>
+        <w:rPr>
+          <w:rFonts w:ascii="Georgia" w:eastAsia="Times New Roman" w:hAnsi="Georgia" w:cs="Times New Roman"/>
+          <w:color w:val="333333"/>
+          <w:u w:val="single"/>
+          <w:lang w:val="en-US" w:eastAsia="nl-NL"/>
+        </w:rPr>
+        <w:t xml:space="preserve">(String name, </w:t>
+      </w:r>
+      <w:proofErr w:type="spellStart"/>
+      <w:r>
+        <w:rPr>
+          <w:rFonts w:ascii="Georgia" w:eastAsia="Times New Roman" w:hAnsi="Georgia" w:cs="Times New Roman"/>
+          <w:color w:val="333333"/>
+          <w:u w:val="single"/>
+          <w:lang w:val="en-US" w:eastAsia="nl-NL"/>
+        </w:rPr>
+        <w:t>int</w:t>
+      </w:r>
+      <w:proofErr w:type="spellEnd"/>
+      <w:r>
+        <w:rPr>
+          <w:rFonts w:ascii="Georgia" w:eastAsia="Times New Roman" w:hAnsi="Georgia" w:cs="Times New Roman"/>
+          <w:color w:val="333333"/>
+          <w:u w:val="single"/>
+          <w:lang w:val="en-US" w:eastAsia="nl-NL"/>
+        </w:rPr>
+        <w:t xml:space="preserve"> points)</w:t>
+      </w:r>
+      <w:r>
+        <w:rPr>
+          <w:rFonts w:ascii="Georgia" w:eastAsia="Times New Roman" w:hAnsi="Georgia" w:cs="Times New Roman"/>
+          <w:color w:val="333333"/>
+          <w:lang w:val="en-US" w:eastAsia="nl-NL"/>
+        </w:rPr>
+        <w:t>;</w:t>
+      </w:r>
+      <w:r>
+        <w:rPr>
+          <w:rFonts w:ascii="Georgia" w:eastAsia="Times New Roman" w:hAnsi="Georgia" w:cs="Times New Roman"/>
+          <w:color w:val="333333"/>
+          <w:lang w:val="en-US" w:eastAsia="nl-NL"/>
+        </w:rPr>
+        <w:t xml:space="preserve"> Insert a new high score in the database</w:t>
+      </w:r>
+    </w:p>
+    <w:p>
+      <w:pPr>
+        <w:pStyle w:val="ListParagraph"/>
+        <w:numPr>
+          <w:ilvl w:val="1"/>
+          <w:numId w:val="10"/>
+        </w:numPr>
+        <w:rPr>
+          <w:rFonts w:ascii="Georgia" w:eastAsia="Times New Roman" w:hAnsi="Georgia" w:cs="Times New Roman"/>
+          <w:color w:val="333333"/>
+          <w:u w:val="single"/>
+          <w:lang w:val="en-US" w:eastAsia="nl-NL"/>
+        </w:rPr>
+      </w:pPr>
+      <w:r>
+        <w:rPr>
+          <w:rFonts w:ascii="Georgia" w:eastAsia="Times New Roman" w:hAnsi="Georgia" w:cs="Times New Roman"/>
+          <w:color w:val="333333"/>
+          <w:u w:val="single"/>
+          <w:lang w:val="en-US" w:eastAsia="nl-NL"/>
+        </w:rPr>
+        <w:t xml:space="preserve">public String </w:t>
+      </w:r>
+      <w:proofErr w:type="spellStart"/>
+      <w:r>
+        <w:rPr>
+          <w:rFonts w:ascii="Georgia" w:eastAsia="Times New Roman" w:hAnsi="Georgia" w:cs="Times New Roman"/>
+          <w:color w:val="333333"/>
+          <w:u w:val="single"/>
+          <w:lang w:val="en-US" w:eastAsia="nl-NL"/>
+        </w:rPr>
+        <w:t>getName</w:t>
+      </w:r>
+      <w:proofErr w:type="spellEnd"/>
+      <w:r>
+        <w:rPr>
+          <w:rFonts w:ascii="Georgia" w:eastAsia="Times New Roman" w:hAnsi="Georgia" w:cs="Times New Roman"/>
+          <w:color w:val="333333"/>
+          <w:u w:val="single"/>
+          <w:lang w:val="en-US" w:eastAsia="nl-NL"/>
+        </w:rPr>
+        <w:t>(Cursor cursor)</w:t>
+      </w:r>
+      <w:r>
+        <w:rPr>
+          <w:rFonts w:ascii="Georgia" w:eastAsia="Times New Roman" w:hAnsi="Georgia" w:cs="Times New Roman"/>
+          <w:color w:val="333333"/>
+          <w:u w:val="single"/>
+          <w:lang w:val="en-US" w:eastAsia="nl-NL"/>
+        </w:rPr>
+        <w:t>;</w:t>
+      </w:r>
+      <w:r>
+        <w:rPr>
+          <w:rFonts w:ascii="Georgia" w:eastAsia="Times New Roman" w:hAnsi="Georgia" w:cs="Times New Roman"/>
+          <w:color w:val="333333"/>
+          <w:lang w:val="en-US" w:eastAsia="nl-NL"/>
+        </w:rPr>
+        <w:t xml:space="preserve"> Returns the name of the row selected by the cursor</w:t>
+      </w:r>
+    </w:p>
+    <w:p>
+      <w:pPr>
+        <w:pStyle w:val="ListParagraph"/>
+        <w:numPr>
+          <w:ilvl w:val="1"/>
+          <w:numId w:val="10"/>
+        </w:numPr>
+        <w:rPr>
+          <w:rFonts w:ascii="Georgia" w:eastAsia="Times New Roman" w:hAnsi="Georgia" w:cs="Times New Roman"/>
+          <w:color w:val="333333"/>
+          <w:lang w:val="en-US" w:eastAsia="nl-NL"/>
+        </w:rPr>
+      </w:pPr>
+      <w:r>
+        <w:rPr>
+          <w:rFonts w:ascii="Georgia" w:eastAsia="Times New Roman" w:hAnsi="Georgia" w:cs="Times New Roman"/>
+          <w:color w:val="333333"/>
+          <w:u w:val="single"/>
+          <w:lang w:val="en-US" w:eastAsia="nl-NL"/>
+        </w:rPr>
+        <w:t xml:space="preserve">public String </w:t>
+      </w:r>
+      <w:proofErr w:type="spellStart"/>
+      <w:r>
+        <w:rPr>
+          <w:rFonts w:ascii="Georgia" w:eastAsia="Times New Roman" w:hAnsi="Georgia" w:cs="Times New Roman"/>
+          <w:color w:val="333333"/>
+          <w:u w:val="single"/>
+          <w:lang w:val="en-US" w:eastAsia="nl-NL"/>
+        </w:rPr>
+        <w:t>getPoints</w:t>
+      </w:r>
+      <w:proofErr w:type="spellEnd"/>
+      <w:r>
+        <w:rPr>
+          <w:rFonts w:ascii="Georgia" w:eastAsia="Times New Roman" w:hAnsi="Georgia" w:cs="Times New Roman"/>
+          <w:color w:val="333333"/>
+          <w:u w:val="single"/>
+          <w:lang w:val="en-US" w:eastAsia="nl-NL"/>
+        </w:rPr>
+        <w:t xml:space="preserve"> (Cursor cursor</w:t>
+      </w:r>
+      <w:r>
+        <w:rPr>
+          <w:rFonts w:ascii="Georgia" w:eastAsia="Times New Roman" w:hAnsi="Georgia" w:cs="Times New Roman"/>
+          <w:color w:val="333333"/>
+          <w:u w:val="single"/>
+          <w:lang w:val="en-US" w:eastAsia="nl-NL"/>
+        </w:rPr>
+        <w:t xml:space="preserve">); </w:t>
+      </w:r>
+      <w:r>
+        <w:rPr>
+          <w:rFonts w:ascii="Georgia" w:eastAsia="Times New Roman" w:hAnsi="Georgia" w:cs="Times New Roman"/>
+          <w:color w:val="333333"/>
+          <w:lang w:val="en-US" w:eastAsia="nl-NL"/>
+        </w:rPr>
+        <w:t>Returns the points of the row selected by the cursor</w:t>
+      </w:r>
+    </w:p>
+    <w:p>
+      <w:pPr>
+        <w:rPr>
+          <w:rFonts w:ascii="Georgia" w:eastAsia="Times New Roman" w:hAnsi="Georgia" w:cs="Times New Roman"/>
+          <w:color w:val="333333"/>
+          <w:lang w:val="en-US" w:eastAsia="nl-NL"/>
+        </w:rPr>
+      </w:pPr>
+      <w:r>
+        <w:rPr>
+          <w:rFonts w:ascii="Georgia" w:eastAsia="Times New Roman" w:hAnsi="Georgia" w:cs="Times New Roman"/>
+          <w:color w:val="333333"/>
+          <w:lang w:val="en-US" w:eastAsia="nl-NL"/>
+        </w:rPr>
+        <w:lastRenderedPageBreak/>
+        <w:t xml:space="preserve">Bullet: Class </w:t>
+      </w:r>
+      <w:r>
+        <w:rPr>
+          <w:rFonts w:ascii="Georgia" w:eastAsia="Times New Roman" w:hAnsi="Georgia" w:cs="Times New Roman"/>
+          <w:color w:val="333333"/>
+          <w:lang w:val="en-US" w:eastAsia="nl-NL"/>
+        </w:rPr>
+        <w:t>for the image of a single bullet</w:t>
+      </w:r>
+      <w:r>
+        <w:rPr>
+          <w:rFonts w:ascii="Georgia" w:eastAsia="Times New Roman" w:hAnsi="Georgia" w:cs="Times New Roman"/>
+          <w:color w:val="333333"/>
+          <w:lang w:val="en-US" w:eastAsia="nl-NL"/>
+        </w:rPr>
+        <w:t>, extends the Image View class</w:t>
       </w:r>
     </w:p>
     <w:p>
@@ -4760,7 +4927,7 @@
           <w:color w:val="333333"/>
           <w:lang w:val="en-US" w:eastAsia="nl-NL"/>
         </w:rPr>
-        <w:t>Field Variables</w:t>
+        <w:t>Constructor</w:t>
       </w:r>
     </w:p>
     <w:p>
@@ -4782,7 +4949,118 @@
           <w:color w:val="333333"/>
           <w:lang w:val="en-US" w:eastAsia="nl-NL"/>
         </w:rPr>
-        <w:t>Constructor</w:t>
+        <w:t>Methods</w:t>
+      </w:r>
+    </w:p>
+    <w:p>
+      <w:pPr>
+        <w:pStyle w:val="ListParagraph"/>
+        <w:numPr>
+          <w:ilvl w:val="1"/>
+          <w:numId w:val="10"/>
+        </w:numPr>
+        <w:rPr>
+          <w:rFonts w:ascii="Georgia" w:eastAsia="Times New Roman" w:hAnsi="Georgia" w:cs="Times New Roman"/>
+          <w:color w:val="333333"/>
+          <w:lang w:val="en-US" w:eastAsia="nl-NL"/>
+        </w:rPr>
+      </w:pPr>
+      <w:proofErr w:type="spellStart"/>
+      <w:r>
+        <w:rPr>
+          <w:rFonts w:ascii="Georgia" w:eastAsia="Times New Roman" w:hAnsi="Georgia" w:cs="Times New Roman"/>
+          <w:color w:val="333333"/>
+          <w:lang w:val="en-US" w:eastAsia="nl-NL"/>
+        </w:rPr>
+        <w:t>setBulletParameters</w:t>
+      </w:r>
+      <w:proofErr w:type="spellEnd"/>
+      <w:r>
+        <w:rPr>
+          <w:rFonts w:ascii="Georgia" w:eastAsia="Times New Roman" w:hAnsi="Georgia" w:cs="Times New Roman"/>
+          <w:color w:val="333333"/>
+          <w:lang w:val="en-US" w:eastAsia="nl-NL"/>
+        </w:rPr>
+        <w:t>(</w:t>
+      </w:r>
+      <w:proofErr w:type="spellStart"/>
+      <w:r>
+        <w:rPr>
+          <w:rFonts w:ascii="Georgia" w:eastAsia="Times New Roman" w:hAnsi="Georgia" w:cs="Times New Roman"/>
+          <w:color w:val="333333"/>
+          <w:lang w:val="en-US" w:eastAsia="nl-NL"/>
+        </w:rPr>
+        <w:t>int</w:t>
+      </w:r>
+      <w:proofErr w:type="spellEnd"/>
+      <w:r>
+        <w:rPr>
+          <w:rFonts w:ascii="Georgia" w:eastAsia="Times New Roman" w:hAnsi="Georgia" w:cs="Times New Roman"/>
+          <w:color w:val="333333"/>
+          <w:lang w:val="en-US" w:eastAsia="nl-NL"/>
+        </w:rPr>
+        <w:t xml:space="preserve"> </w:t>
+      </w:r>
+      <w:proofErr w:type="spellStart"/>
+      <w:r>
+        <w:rPr>
+          <w:rFonts w:ascii="Georgia" w:eastAsia="Times New Roman" w:hAnsi="Georgia" w:cs="Times New Roman"/>
+          <w:color w:val="333333"/>
+          <w:lang w:val="en-US" w:eastAsia="nl-NL"/>
+        </w:rPr>
+        <w:t>i</w:t>
+      </w:r>
+      <w:proofErr w:type="spellEnd"/>
+      <w:r>
+        <w:rPr>
+          <w:rFonts w:ascii="Georgia" w:eastAsia="Times New Roman" w:hAnsi="Georgia" w:cs="Times New Roman"/>
+          <w:color w:val="333333"/>
+          <w:lang w:val="en-US" w:eastAsia="nl-NL"/>
+        </w:rPr>
+        <w:t xml:space="preserve">); </w:t>
+      </w:r>
+      <w:r>
+        <w:rPr>
+          <w:rFonts w:ascii="Georgia" w:eastAsia="Times New Roman" w:hAnsi="Georgia" w:cs="Times New Roman"/>
+          <w:color w:val="333333"/>
+          <w:lang w:val="en-US" w:eastAsia="nl-NL"/>
+        </w:rPr>
+        <w:t>Sets the parameters for the location of the bullet in the screen and an id and image to it.</w:t>
+      </w:r>
+    </w:p>
+    <w:p>
+      <w:pPr>
+        <w:rPr>
+          <w:rFonts w:ascii="Georgia" w:eastAsia="Times New Roman" w:hAnsi="Georgia" w:cs="Times New Roman"/>
+          <w:color w:val="333333"/>
+          <w:lang w:val="en-US" w:eastAsia="nl-NL"/>
+        </w:rPr>
+      </w:pPr>
+      <w:proofErr w:type="spellStart"/>
+      <w:r>
+        <w:rPr>
+          <w:rFonts w:ascii="Georgia" w:eastAsia="Times New Roman" w:hAnsi="Georgia" w:cs="Times New Roman"/>
+          <w:color w:val="333333"/>
+          <w:lang w:val="en-US" w:eastAsia="nl-NL"/>
+        </w:rPr>
+        <w:t>ReloadButton</w:t>
+      </w:r>
+      <w:proofErr w:type="spellEnd"/>
+      <w:r>
+        <w:rPr>
+          <w:rFonts w:ascii="Georgia" w:eastAsia="Times New Roman" w:hAnsi="Georgia" w:cs="Times New Roman"/>
+          <w:color w:val="333333"/>
+          <w:lang w:val="en-US" w:eastAsia="nl-NL"/>
+        </w:rPr>
+        <w:t>: Class for the Reload Button</w:t>
+      </w:r>
+      <w:r>
+        <w:rPr>
+          <w:rFonts w:ascii="Georgia" w:eastAsia="Times New Roman" w:hAnsi="Georgia" w:cs="Times New Roman"/>
+          <w:color w:val="333333"/>
+          <w:lang w:val="en-US" w:eastAsia="nl-NL"/>
+        </w:rPr>
+        <w:t>, extends the Button class</w:t>
       </w:r>
     </w:p>
     <w:p>
@@ -4804,35 +5082,40 @@
           <w:color w:val="333333"/>
           <w:lang w:val="en-US" w:eastAsia="nl-NL"/>
         </w:rPr>
-        <w:t>Methods</w:t>
-      </w:r>
-    </w:p>
-    <w:p>
-      <w:pPr>
-        <w:rPr>
-          <w:rFonts w:ascii="Georgia" w:eastAsia="Times New Roman" w:hAnsi="Georgia" w:cs="Times New Roman"/>
-          <w:color w:val="333333"/>
-          <w:lang w:val="en-US" w:eastAsia="nl-NL"/>
-        </w:rPr>
-      </w:pPr>
-      <w:proofErr w:type="spellStart"/>
-      <w:r>
-        <w:rPr>
-          <w:rFonts w:ascii="Georgia" w:eastAsia="Times New Roman" w:hAnsi="Georgia" w:cs="Times New Roman"/>
-          <w:color w:val="333333"/>
-          <w:lang w:val="en-US" w:eastAsia="nl-NL"/>
-        </w:rPr>
-        <w:t>ReloadButton</w:t>
-      </w:r>
-      <w:proofErr w:type="spellEnd"/>
-      <w:r>
-        <w:rPr>
-          <w:rFonts w:ascii="Georgia" w:eastAsia="Times New Roman" w:hAnsi="Georgia" w:cs="Times New Roman"/>
-          <w:color w:val="333333"/>
-          <w:lang w:val="en-US" w:eastAsia="nl-NL"/>
-        </w:rPr>
-        <w:t>: Class for the Reload Button</w:t>
-      </w:r>
+        <w:t>Field Variables</w:t>
+      </w:r>
+    </w:p>
+    <w:p>
+      <w:pPr>
+        <w:pStyle w:val="ListParagraph"/>
+        <w:numPr>
+          <w:ilvl w:val="1"/>
+          <w:numId w:val="10"/>
+        </w:numPr>
+        <w:rPr>
+          <w:rFonts w:ascii="Georgia" w:eastAsia="Times New Roman" w:hAnsi="Georgia" w:cs="Times New Roman"/>
+          <w:color w:val="333333"/>
+          <w:lang w:val="en-US" w:eastAsia="nl-NL"/>
+        </w:rPr>
+      </w:pPr>
+      <w:r>
+        <w:rPr>
+          <w:rFonts w:ascii="Georgia" w:eastAsia="Times New Roman" w:hAnsi="Georgia" w:cs="Times New Roman"/>
+          <w:color w:val="333333"/>
+          <w:lang w:val="en-US" w:eastAsia="nl-NL"/>
+        </w:rPr>
+        <w:t xml:space="preserve">Context </w:t>
+      </w:r>
+      <w:proofErr w:type="spellStart"/>
+      <w:r>
+        <w:rPr>
+          <w:rFonts w:ascii="Georgia" w:eastAsia="Times New Roman" w:hAnsi="Georgia" w:cs="Times New Roman"/>
+          <w:color w:val="333333"/>
+          <w:lang w:val="en-US" w:eastAsia="nl-NL"/>
+        </w:rPr>
+        <w:t>myContext</w:t>
+      </w:r>
+      <w:proofErr w:type="spellEnd"/>
     </w:p>
     <w:p>
       <w:pPr>
@@ -4853,7 +5136,29 @@
           <w:color w:val="333333"/>
           <w:lang w:val="en-US" w:eastAsia="nl-NL"/>
         </w:rPr>
-        <w:t>Field Variables</w:t>
+        <w:t>Constructor</w:t>
+      </w:r>
+    </w:p>
+    <w:p>
+      <w:pPr>
+        <w:pStyle w:val="ListParagraph"/>
+        <w:numPr>
+          <w:ilvl w:val="1"/>
+          <w:numId w:val="10"/>
+        </w:numPr>
+        <w:rPr>
+          <w:rFonts w:ascii="Georgia" w:eastAsia="Times New Roman" w:hAnsi="Georgia" w:cs="Times New Roman"/>
+          <w:color w:val="333333"/>
+          <w:lang w:val="en-US" w:eastAsia="nl-NL"/>
+        </w:rPr>
+      </w:pPr>
+      <w:r>
+        <w:rPr>
+          <w:rFonts w:ascii="Georgia" w:eastAsia="Times New Roman" w:hAnsi="Georgia" w:cs="Times New Roman"/>
+          <w:color w:val="333333"/>
+          <w:lang w:val="en-US" w:eastAsia="nl-NL"/>
+        </w:rPr>
+        <w:t>Defines the context</w:t>
       </w:r>
     </w:p>
     <w:p>
@@ -4875,7 +5180,184 @@
           <w:color w:val="333333"/>
           <w:lang w:val="en-US" w:eastAsia="nl-NL"/>
         </w:rPr>
-        <w:t>Constructor</w:t>
+        <w:t>Methods</w:t>
+      </w:r>
+    </w:p>
+    <w:p>
+      <w:pPr>
+        <w:pStyle w:val="ListParagraph"/>
+        <w:numPr>
+          <w:ilvl w:val="1"/>
+          <w:numId w:val="10"/>
+        </w:numPr>
+        <w:rPr>
+          <w:rFonts w:ascii="Georgia" w:eastAsia="Times New Roman" w:hAnsi="Georgia" w:cs="Times New Roman"/>
+          <w:color w:val="333333"/>
+          <w:u w:val="single"/>
+          <w:lang w:val="en-US" w:eastAsia="nl-NL"/>
+        </w:rPr>
+      </w:pPr>
+      <w:r>
+        <w:rPr>
+          <w:rFonts w:ascii="Georgia" w:eastAsia="Times New Roman" w:hAnsi="Georgia" w:cs="Times New Roman"/>
+          <w:color w:val="333333"/>
+          <w:u w:val="single"/>
+          <w:lang w:val="en-US" w:eastAsia="nl-NL"/>
+        </w:rPr>
+        <w:t xml:space="preserve">public void </w:t>
+      </w:r>
+      <w:proofErr w:type="spellStart"/>
+      <w:r>
+        <w:rPr>
+          <w:rFonts w:ascii="Georgia" w:eastAsia="Times New Roman" w:hAnsi="Georgia" w:cs="Times New Roman"/>
+          <w:color w:val="333333"/>
+          <w:u w:val="single"/>
+          <w:lang w:val="en-US" w:eastAsia="nl-NL"/>
+        </w:rPr>
+        <w:t>onAppearance</w:t>
+      </w:r>
+      <w:proofErr w:type="spellEnd"/>
+      <w:r>
+        <w:rPr>
+          <w:rFonts w:ascii="Georgia" w:eastAsia="Times New Roman" w:hAnsi="Georgia" w:cs="Times New Roman"/>
+          <w:color w:val="333333"/>
+          <w:u w:val="single"/>
+          <w:lang w:val="en-US" w:eastAsia="nl-NL"/>
+        </w:rPr>
+        <w:t>(</w:t>
+      </w:r>
+      <w:proofErr w:type="spellStart"/>
+      <w:r>
+        <w:rPr>
+          <w:rFonts w:ascii="Georgia" w:eastAsia="Times New Roman" w:hAnsi="Georgia" w:cs="Times New Roman"/>
+          <w:color w:val="333333"/>
+          <w:u w:val="single"/>
+          <w:lang w:val="en-US" w:eastAsia="nl-NL"/>
+        </w:rPr>
+        <w:t>GamePlay</w:t>
+      </w:r>
+      <w:proofErr w:type="spellEnd"/>
+      <w:r>
+        <w:rPr>
+          <w:rFonts w:ascii="Georgia" w:eastAsia="Times New Roman" w:hAnsi="Georgia" w:cs="Times New Roman"/>
+          <w:color w:val="333333"/>
+          <w:u w:val="single"/>
+          <w:lang w:val="en-US" w:eastAsia="nl-NL"/>
+        </w:rPr>
+        <w:t xml:space="preserve"> game)</w:t>
+      </w:r>
+      <w:r>
+        <w:rPr>
+          <w:rFonts w:ascii="Georgia" w:eastAsia="Times New Roman" w:hAnsi="Georgia" w:cs="Times New Roman"/>
+          <w:color w:val="333333"/>
+          <w:u w:val="single"/>
+          <w:lang w:val="en-US" w:eastAsia="nl-NL"/>
+        </w:rPr>
+        <w:t xml:space="preserve">; </w:t>
+      </w:r>
+      <w:r>
+        <w:rPr>
+          <w:rFonts w:ascii="Georgia" w:eastAsia="Times New Roman" w:hAnsi="Georgia" w:cs="Times New Roman"/>
+          <w:color w:val="333333"/>
+          <w:lang w:val="en-US" w:eastAsia="nl-NL"/>
+        </w:rPr>
+        <w:t>Play a sound and vibrate when the Reload Button appears.</w:t>
+      </w:r>
+    </w:p>
+    <w:p>
+      <w:pPr>
+        <w:pStyle w:val="ListParagraph"/>
+        <w:numPr>
+          <w:ilvl w:val="1"/>
+          <w:numId w:val="10"/>
+        </w:numPr>
+        <w:rPr>
+          <w:rFonts w:ascii="Georgia" w:eastAsia="Times New Roman" w:hAnsi="Georgia" w:cs="Times New Roman"/>
+          <w:color w:val="333333"/>
+          <w:lang w:val="en-US" w:eastAsia="nl-NL"/>
+        </w:rPr>
+      </w:pPr>
+      <w:r>
+        <w:rPr>
+          <w:rFonts w:ascii="Georgia" w:eastAsia="Times New Roman" w:hAnsi="Georgia" w:cs="Times New Roman"/>
+          <w:color w:val="333333"/>
+          <w:u w:val="single"/>
+          <w:lang w:val="en-US" w:eastAsia="nl-NL"/>
+        </w:rPr>
+        <w:t xml:space="preserve">Public void </w:t>
+      </w:r>
+      <w:proofErr w:type="spellStart"/>
+      <w:r>
+        <w:rPr>
+          <w:rFonts w:ascii="Georgia" w:eastAsia="Times New Roman" w:hAnsi="Georgia" w:cs="Times New Roman"/>
+          <w:color w:val="333333"/>
+          <w:u w:val="single"/>
+          <w:lang w:val="en-US" w:eastAsia="nl-NL"/>
+        </w:rPr>
+        <w:t>setReloadParams</w:t>
+      </w:r>
+      <w:proofErr w:type="spellEnd"/>
+      <w:r>
+        <w:rPr>
+          <w:rFonts w:ascii="Georgia" w:eastAsia="Times New Roman" w:hAnsi="Georgia" w:cs="Times New Roman"/>
+          <w:color w:val="333333"/>
+          <w:u w:val="single"/>
+          <w:lang w:val="en-US" w:eastAsia="nl-NL"/>
+        </w:rPr>
+        <w:t>();</w:t>
+      </w:r>
+      <w:r>
+        <w:rPr>
+          <w:rFonts w:ascii="Georgia" w:eastAsia="Times New Roman" w:hAnsi="Georgia" w:cs="Times New Roman"/>
+          <w:color w:val="333333"/>
+          <w:lang w:val="en-US" w:eastAsia="nl-NL"/>
+        </w:rPr>
+        <w:t>Sets the parameters for the location of the button, add text and enable the default sound.</w:t>
+      </w:r>
+    </w:p>
+    <w:p>
+      <w:pPr>
+        <w:rPr>
+          <w:rFonts w:ascii="Georgia" w:eastAsia="Times New Roman" w:hAnsi="Georgia" w:cs="Times New Roman"/>
+          <w:color w:val="333333"/>
+          <w:lang w:val="en-US" w:eastAsia="nl-NL"/>
+        </w:rPr>
+      </w:pPr>
+      <w:proofErr w:type="spellStart"/>
+      <w:r>
+        <w:rPr>
+          <w:rFonts w:ascii="Georgia" w:eastAsia="Times New Roman" w:hAnsi="Georgia" w:cs="Times New Roman"/>
+          <w:color w:val="333333"/>
+          <w:lang w:val="en-US" w:eastAsia="nl-NL"/>
+        </w:rPr>
+        <w:t>ShowValue</w:t>
+      </w:r>
+      <w:proofErr w:type="spellEnd"/>
+      <w:r>
+        <w:rPr>
+          <w:rFonts w:ascii="Georgia" w:eastAsia="Times New Roman" w:hAnsi="Georgia" w:cs="Times New Roman"/>
+          <w:color w:val="333333"/>
+          <w:lang w:val="en-US" w:eastAsia="nl-NL"/>
+        </w:rPr>
+        <w:t xml:space="preserve">: Class for values shown when a </w:t>
+      </w:r>
+      <w:proofErr w:type="spellStart"/>
+      <w:r>
+        <w:rPr>
+          <w:rFonts w:ascii="Georgia" w:eastAsia="Times New Roman" w:hAnsi="Georgia" w:cs="Times New Roman"/>
+          <w:color w:val="333333"/>
+          <w:lang w:val="en-US" w:eastAsia="nl-NL"/>
+        </w:rPr>
+        <w:t>goomba</w:t>
+      </w:r>
+      <w:proofErr w:type="spellEnd"/>
+      <w:r>
+        <w:rPr>
+          <w:rFonts w:ascii="Georgia" w:eastAsia="Times New Roman" w:hAnsi="Georgia" w:cs="Times New Roman"/>
+          <w:color w:val="333333"/>
+          <w:lang w:val="en-US" w:eastAsia="nl-NL"/>
+        </w:rPr>
+        <w:t xml:space="preserve"> is shot</w:t>
       </w:r>
     </w:p>
     <w:p>
@@ -4897,52 +5379,103 @@
           <w:color w:val="333333"/>
           <w:lang w:val="en-US" w:eastAsia="nl-NL"/>
         </w:rPr>
-        <w:t>Methods</w:t>
-      </w:r>
-    </w:p>
-    <w:p>
-      <w:pPr>
-        <w:rPr>
-          <w:rFonts w:ascii="Georgia" w:eastAsia="Times New Roman" w:hAnsi="Georgia" w:cs="Times New Roman"/>
-          <w:color w:val="333333"/>
-          <w:lang w:val="en-US" w:eastAsia="nl-NL"/>
-        </w:rPr>
-      </w:pPr>
-      <w:proofErr w:type="spellStart"/>
-      <w:r>
-        <w:rPr>
-          <w:rFonts w:ascii="Georgia" w:eastAsia="Times New Roman" w:hAnsi="Georgia" w:cs="Times New Roman"/>
-          <w:color w:val="333333"/>
-          <w:lang w:val="en-US" w:eastAsia="nl-NL"/>
-        </w:rPr>
-        <w:t>ShowValue</w:t>
-      </w:r>
-      <w:proofErr w:type="spellEnd"/>
-      <w:r>
-        <w:rPr>
-          <w:rFonts w:ascii="Georgia" w:eastAsia="Times New Roman" w:hAnsi="Georgia" w:cs="Times New Roman"/>
-          <w:color w:val="333333"/>
-          <w:lang w:val="en-US" w:eastAsia="nl-NL"/>
-        </w:rPr>
-        <w:t xml:space="preserve">: Class for values shown when a </w:t>
-      </w:r>
-      <w:proofErr w:type="spellStart"/>
-      <w:r>
-        <w:rPr>
-          <w:rFonts w:ascii="Georgia" w:eastAsia="Times New Roman" w:hAnsi="Georgia" w:cs="Times New Roman"/>
-          <w:color w:val="333333"/>
-          <w:lang w:val="en-US" w:eastAsia="nl-NL"/>
-        </w:rPr>
-        <w:t>goomba</w:t>
-      </w:r>
-      <w:proofErr w:type="spellEnd"/>
-      <w:r>
-        <w:rPr>
-          <w:rFonts w:ascii="Georgia" w:eastAsia="Times New Roman" w:hAnsi="Georgia" w:cs="Times New Roman"/>
-          <w:color w:val="333333"/>
-          <w:lang w:val="en-US" w:eastAsia="nl-NL"/>
-        </w:rPr>
-        <w:t xml:space="preserve"> is shot</w:t>
+        <w:t>Field Variables</w:t>
+      </w:r>
+    </w:p>
+    <w:p>
+      <w:pPr>
+        <w:pStyle w:val="ListParagraph"/>
+        <w:numPr>
+          <w:ilvl w:val="1"/>
+          <w:numId w:val="10"/>
+        </w:numPr>
+        <w:rPr>
+          <w:rFonts w:ascii="Georgia" w:eastAsia="Times New Roman" w:hAnsi="Georgia" w:cs="Times New Roman"/>
+          <w:color w:val="333333"/>
+          <w:lang w:val="en-US" w:eastAsia="nl-NL"/>
+        </w:rPr>
+      </w:pPr>
+      <w:r>
+        <w:rPr>
+          <w:rFonts w:ascii="Georgia" w:eastAsia="Times New Roman" w:hAnsi="Georgia" w:cs="Times New Roman"/>
+          <w:color w:val="333333"/>
+          <w:lang w:val="en-US" w:eastAsia="nl-NL"/>
+        </w:rPr>
+        <w:t xml:space="preserve">Protected </w:t>
+      </w:r>
+      <w:proofErr w:type="spellStart"/>
+      <w:r>
+        <w:rPr>
+          <w:rFonts w:ascii="Georgia" w:eastAsia="Times New Roman" w:hAnsi="Georgia" w:cs="Times New Roman"/>
+          <w:color w:val="333333"/>
+          <w:lang w:val="en-US" w:eastAsia="nl-NL"/>
+        </w:rPr>
+        <w:t>int</w:t>
+      </w:r>
+      <w:proofErr w:type="spellEnd"/>
+      <w:r>
+        <w:rPr>
+          <w:rFonts w:ascii="Georgia" w:eastAsia="Times New Roman" w:hAnsi="Georgia" w:cs="Times New Roman"/>
+          <w:color w:val="333333"/>
+          <w:lang w:val="en-US" w:eastAsia="nl-NL"/>
+        </w:rPr>
+        <w:t xml:space="preserve"> x;</w:t>
+      </w:r>
+      <w:r>
+        <w:rPr>
+          <w:rFonts w:ascii="Georgia" w:eastAsia="Times New Roman" w:hAnsi="Georgia" w:cs="Times New Roman"/>
+          <w:color w:val="333333"/>
+          <w:lang w:val="en-US" w:eastAsia="nl-NL"/>
+        </w:rPr>
+        <w:t xml:space="preserve"> x-coordinate of the show value</w:t>
+      </w:r>
+    </w:p>
+    <w:p>
+      <w:pPr>
+        <w:pStyle w:val="ListParagraph"/>
+        <w:numPr>
+          <w:ilvl w:val="1"/>
+          <w:numId w:val="10"/>
+        </w:numPr>
+        <w:rPr>
+          <w:rFonts w:ascii="Georgia" w:eastAsia="Times New Roman" w:hAnsi="Georgia" w:cs="Times New Roman"/>
+          <w:color w:val="333333"/>
+          <w:lang w:val="en-US" w:eastAsia="nl-NL"/>
+        </w:rPr>
+      </w:pPr>
+      <w:r>
+        <w:rPr>
+          <w:rFonts w:ascii="Georgia" w:eastAsia="Times New Roman" w:hAnsi="Georgia" w:cs="Times New Roman"/>
+          <w:color w:val="333333"/>
+          <w:lang w:val="en-US" w:eastAsia="nl-NL"/>
+        </w:rPr>
+        <w:t xml:space="preserve">Protected </w:t>
+      </w:r>
+      <w:proofErr w:type="spellStart"/>
+      <w:r>
+        <w:rPr>
+          <w:rFonts w:ascii="Georgia" w:eastAsia="Times New Roman" w:hAnsi="Georgia" w:cs="Times New Roman"/>
+          <w:color w:val="333333"/>
+          <w:lang w:val="en-US" w:eastAsia="nl-NL"/>
+        </w:rPr>
+        <w:t>int</w:t>
+      </w:r>
+      <w:proofErr w:type="spellEnd"/>
+      <w:r>
+        <w:rPr>
+          <w:rFonts w:ascii="Georgia" w:eastAsia="Times New Roman" w:hAnsi="Georgia" w:cs="Times New Roman"/>
+          <w:color w:val="333333"/>
+          <w:lang w:val="en-US" w:eastAsia="nl-NL"/>
+        </w:rPr>
+        <w:t xml:space="preserve"> y;</w:t>
+      </w:r>
+      <w:r>
+        <w:rPr>
+          <w:rFonts w:ascii="Georgia" w:eastAsia="Times New Roman" w:hAnsi="Georgia" w:cs="Times New Roman"/>
+          <w:color w:val="333333"/>
+          <w:lang w:val="en-US" w:eastAsia="nl-NL"/>
+        </w:rPr>
+        <w:t xml:space="preserve"> y-coordinate of the show value</w:t>
       </w:r>
     </w:p>
     <w:p>
@@ -4964,7 +5497,29 @@
           <w:color w:val="333333"/>
           <w:lang w:val="en-US" w:eastAsia="nl-NL"/>
         </w:rPr>
-        <w:t>Field Variables</w:t>
+        <w:t>Constructor</w:t>
+      </w:r>
+    </w:p>
+    <w:p>
+      <w:pPr>
+        <w:pStyle w:val="ListParagraph"/>
+        <w:numPr>
+          <w:ilvl w:val="1"/>
+          <w:numId w:val="10"/>
+        </w:numPr>
+        <w:rPr>
+          <w:rFonts w:ascii="Georgia" w:eastAsia="Times New Roman" w:hAnsi="Georgia" w:cs="Times New Roman"/>
+          <w:color w:val="333333"/>
+          <w:lang w:val="en-US" w:eastAsia="nl-NL"/>
+        </w:rPr>
+      </w:pPr>
+      <w:r>
+        <w:rPr>
+          <w:rFonts w:ascii="Georgia" w:eastAsia="Times New Roman" w:hAnsi="Georgia" w:cs="Times New Roman"/>
+          <w:color w:val="333333"/>
+          <w:lang w:val="en-US" w:eastAsia="nl-NL"/>
+        </w:rPr>
+        <w:t>Sets the x and y coordinates of the show value</w:t>
       </w:r>
     </w:p>
     <w:p>
@@ -4986,7 +5541,607 @@
           <w:color w:val="333333"/>
           <w:lang w:val="en-US" w:eastAsia="nl-NL"/>
         </w:rPr>
+        <w:t>Methods</w:t>
+      </w:r>
+    </w:p>
+    <w:p>
+      <w:pPr>
+        <w:pStyle w:val="ListParagraph"/>
+        <w:numPr>
+          <w:ilvl w:val="1"/>
+          <w:numId w:val="10"/>
+        </w:numPr>
+        <w:rPr>
+          <w:rFonts w:ascii="Georgia" w:eastAsia="Times New Roman" w:hAnsi="Georgia" w:cs="Times New Roman"/>
+          <w:color w:val="333333"/>
+          <w:lang w:val="en-US" w:eastAsia="nl-NL"/>
+        </w:rPr>
+      </w:pPr>
+      <w:r>
+        <w:rPr>
+          <w:rFonts w:ascii="Georgia" w:eastAsia="Times New Roman" w:hAnsi="Georgia" w:cs="Times New Roman"/>
+          <w:color w:val="333333"/>
+          <w:u w:val="single"/>
+          <w:lang w:val="en-US" w:eastAsia="nl-NL"/>
+        </w:rPr>
+        <w:t xml:space="preserve">public void </w:t>
+      </w:r>
+      <w:proofErr w:type="spellStart"/>
+      <w:r>
+        <w:rPr>
+          <w:rFonts w:ascii="Georgia" w:eastAsia="Times New Roman" w:hAnsi="Georgia" w:cs="Times New Roman"/>
+          <w:color w:val="333333"/>
+          <w:u w:val="single"/>
+          <w:lang w:val="en-US" w:eastAsia="nl-NL"/>
+        </w:rPr>
+        <w:t>setValueParams</w:t>
+      </w:r>
+      <w:proofErr w:type="spellEnd"/>
+      <w:r>
+        <w:rPr>
+          <w:rFonts w:ascii="Georgia" w:eastAsia="Times New Roman" w:hAnsi="Georgia" w:cs="Times New Roman"/>
+          <w:color w:val="333333"/>
+          <w:u w:val="single"/>
+          <w:lang w:val="en-US" w:eastAsia="nl-NL"/>
+        </w:rPr>
+        <w:t>(</w:t>
+      </w:r>
+      <w:proofErr w:type="spellStart"/>
+      <w:r>
+        <w:rPr>
+          <w:rFonts w:ascii="Georgia" w:eastAsia="Times New Roman" w:hAnsi="Georgia" w:cs="Times New Roman"/>
+          <w:color w:val="333333"/>
+          <w:u w:val="single"/>
+          <w:lang w:val="en-US" w:eastAsia="nl-NL"/>
+        </w:rPr>
+        <w:t>Goomba</w:t>
+      </w:r>
+      <w:proofErr w:type="spellEnd"/>
+      <w:r>
+        <w:rPr>
+          <w:rFonts w:ascii="Georgia" w:eastAsia="Times New Roman" w:hAnsi="Georgia" w:cs="Times New Roman"/>
+          <w:color w:val="333333"/>
+          <w:u w:val="single"/>
+          <w:lang w:val="en-US" w:eastAsia="nl-NL"/>
+        </w:rPr>
+        <w:t xml:space="preserve"> </w:t>
+      </w:r>
+      <w:proofErr w:type="spellStart"/>
+      <w:r>
+        <w:rPr>
+          <w:rFonts w:ascii="Georgia" w:eastAsia="Times New Roman" w:hAnsi="Georgia" w:cs="Times New Roman"/>
+          <w:color w:val="333333"/>
+          <w:u w:val="single"/>
+          <w:lang w:val="en-US" w:eastAsia="nl-NL"/>
+        </w:rPr>
+        <w:t>goomba</w:t>
+      </w:r>
+      <w:proofErr w:type="spellEnd"/>
+      <w:r>
+        <w:rPr>
+          <w:rFonts w:ascii="Georgia" w:eastAsia="Times New Roman" w:hAnsi="Georgia" w:cs="Times New Roman"/>
+          <w:color w:val="333333"/>
+          <w:u w:val="single"/>
+          <w:lang w:val="en-US" w:eastAsia="nl-NL"/>
+        </w:rPr>
+        <w:t>)</w:t>
+      </w:r>
+      <w:r>
+        <w:rPr>
+          <w:rFonts w:ascii="Georgia" w:eastAsia="Times New Roman" w:hAnsi="Georgia" w:cs="Times New Roman"/>
+          <w:color w:val="333333"/>
+          <w:lang w:val="en-US" w:eastAsia="nl-NL"/>
+        </w:rPr>
+        <w:t xml:space="preserve">; </w:t>
+      </w:r>
+      <w:r>
+        <w:rPr>
+          <w:rFonts w:ascii="Georgia" w:eastAsia="Times New Roman" w:hAnsi="Georgia" w:cs="Times New Roman"/>
+          <w:color w:val="333333"/>
+          <w:lang w:val="en-US" w:eastAsia="nl-NL"/>
+        </w:rPr>
+        <w:t xml:space="preserve">Sets the parameters for the location of the Show Value and adds the value, depending on the value of the shot </w:t>
+      </w:r>
+      <w:proofErr w:type="spellStart"/>
+      <w:r>
+        <w:rPr>
+          <w:rFonts w:ascii="Georgia" w:eastAsia="Times New Roman" w:hAnsi="Georgia" w:cs="Times New Roman"/>
+          <w:color w:val="333333"/>
+          <w:lang w:val="en-US" w:eastAsia="nl-NL"/>
+        </w:rPr>
+        <w:t>Goomba</w:t>
+      </w:r>
+      <w:proofErr w:type="spellEnd"/>
+      <w:r>
+        <w:rPr>
+          <w:rFonts w:ascii="Georgia" w:eastAsia="Times New Roman" w:hAnsi="Georgia" w:cs="Times New Roman"/>
+          <w:color w:val="333333"/>
+          <w:lang w:val="en-US" w:eastAsia="nl-NL"/>
+        </w:rPr>
+        <w:t>.</w:t>
+      </w:r>
+    </w:p>
+    <w:p>
+      <w:pPr>
+        <w:pStyle w:val="ListParagraph"/>
+        <w:numPr>
+          <w:ilvl w:val="1"/>
+          <w:numId w:val="10"/>
+        </w:numPr>
+        <w:rPr>
+          <w:rFonts w:ascii="Georgia" w:eastAsia="Times New Roman" w:hAnsi="Georgia" w:cs="Times New Roman"/>
+          <w:color w:val="333333"/>
+          <w:lang w:val="en-US" w:eastAsia="nl-NL"/>
+        </w:rPr>
+      </w:pPr>
+      <w:r>
+        <w:rPr>
+          <w:rFonts w:ascii="Georgia" w:eastAsia="Times New Roman" w:hAnsi="Georgia" w:cs="Times New Roman"/>
+          <w:color w:val="333333"/>
+          <w:u w:val="single"/>
+          <w:lang w:val="en-US" w:eastAsia="nl-NL"/>
+        </w:rPr>
+        <w:t xml:space="preserve">Public void </w:t>
+      </w:r>
+      <w:proofErr w:type="spellStart"/>
+      <w:r>
+        <w:rPr>
+          <w:rFonts w:ascii="Georgia" w:eastAsia="Times New Roman" w:hAnsi="Georgia" w:cs="Times New Roman"/>
+          <w:color w:val="333333"/>
+          <w:u w:val="single"/>
+          <w:lang w:val="en-US" w:eastAsia="nl-NL"/>
+        </w:rPr>
+        <w:t>valueAnimation</w:t>
+      </w:r>
+      <w:proofErr w:type="spellEnd"/>
+      <w:r>
+        <w:rPr>
+          <w:rFonts w:ascii="Georgia" w:eastAsia="Times New Roman" w:hAnsi="Georgia" w:cs="Times New Roman"/>
+          <w:color w:val="333333"/>
+          <w:u w:val="single"/>
+          <w:lang w:val="en-US" w:eastAsia="nl-NL"/>
+        </w:rPr>
+        <w:t xml:space="preserve">(); </w:t>
+      </w:r>
+      <w:r>
+        <w:rPr>
+          <w:rFonts w:ascii="Georgia" w:eastAsia="Times New Roman" w:hAnsi="Georgia" w:cs="Times New Roman"/>
+          <w:color w:val="333333"/>
+          <w:lang w:val="en-US" w:eastAsia="nl-NL"/>
+        </w:rPr>
+        <w:t>Adds an animation to the show value.</w:t>
+      </w:r>
+    </w:p>
+    <w:p>
+      <w:pPr>
+        <w:rPr>
+          <w:rFonts w:ascii="Georgia" w:eastAsia="Times New Roman" w:hAnsi="Georgia" w:cs="Times New Roman"/>
+          <w:color w:val="333333"/>
+          <w:lang w:val="en-US" w:eastAsia="nl-NL"/>
+        </w:rPr>
+      </w:pPr>
+      <w:r>
+        <w:rPr>
+          <w:rFonts w:ascii="Georgia" w:eastAsia="Times New Roman" w:hAnsi="Georgia" w:cs="Times New Roman"/>
+          <w:color w:val="333333"/>
+          <w:lang w:val="en-US" w:eastAsia="nl-NL"/>
+        </w:rPr>
+        <w:t xml:space="preserve">Target: </w:t>
+      </w:r>
+      <w:r>
+        <w:rPr>
+          <w:rFonts w:ascii="Georgia" w:eastAsia="Times New Roman" w:hAnsi="Georgia" w:cs="Times New Roman"/>
+          <w:color w:val="333333"/>
+          <w:lang w:val="en-US" w:eastAsia="nl-NL"/>
+        </w:rPr>
+        <w:t xml:space="preserve">Class for the target, extends the </w:t>
+      </w:r>
+      <w:proofErr w:type="spellStart"/>
+      <w:r>
+        <w:rPr>
+          <w:rFonts w:ascii="Georgia" w:eastAsia="Times New Roman" w:hAnsi="Georgia" w:cs="Times New Roman"/>
+          <w:color w:val="333333"/>
+          <w:lang w:val="en-US" w:eastAsia="nl-NL"/>
+        </w:rPr>
+        <w:t>ImageView</w:t>
+      </w:r>
+      <w:proofErr w:type="spellEnd"/>
+      <w:r>
+        <w:rPr>
+          <w:rFonts w:ascii="Georgia" w:eastAsia="Times New Roman" w:hAnsi="Georgia" w:cs="Times New Roman"/>
+          <w:color w:val="333333"/>
+          <w:lang w:val="en-US" w:eastAsia="nl-NL"/>
+        </w:rPr>
+        <w:t>.</w:t>
+      </w:r>
+    </w:p>
+    <w:p>
+      <w:pPr>
+        <w:pStyle w:val="ListParagraph"/>
+        <w:numPr>
+          <w:ilvl w:val="0"/>
+          <w:numId w:val="11"/>
+        </w:numPr>
+        <w:rPr>
+          <w:rFonts w:ascii="Georgia" w:eastAsia="Times New Roman" w:hAnsi="Georgia" w:cs="Times New Roman"/>
+          <w:color w:val="333333"/>
+          <w:lang w:val="en-US" w:eastAsia="nl-NL"/>
+        </w:rPr>
+      </w:pPr>
+      <w:r>
+        <w:rPr>
+          <w:rFonts w:ascii="Georgia" w:eastAsia="Times New Roman" w:hAnsi="Georgia" w:cs="Times New Roman"/>
+          <w:color w:val="333333"/>
+          <w:lang w:val="en-US" w:eastAsia="nl-NL"/>
+        </w:rPr>
+        <w:t>Field Variables</w:t>
+      </w:r>
+    </w:p>
+    <w:p>
+      <w:pPr>
+        <w:pStyle w:val="ListParagraph"/>
+        <w:numPr>
+          <w:ilvl w:val="1"/>
+          <w:numId w:val="11"/>
+        </w:numPr>
+        <w:rPr>
+          <w:rFonts w:ascii="Georgia" w:eastAsia="Times New Roman" w:hAnsi="Georgia" w:cs="Times New Roman"/>
+          <w:color w:val="333333"/>
+          <w:lang w:val="en-US" w:eastAsia="nl-NL"/>
+        </w:rPr>
+      </w:pPr>
+      <w:r>
+        <w:rPr>
+          <w:rFonts w:ascii="Georgia" w:eastAsia="Times New Roman" w:hAnsi="Georgia" w:cs="Times New Roman"/>
+          <w:color w:val="333333"/>
+          <w:lang w:val="en-US" w:eastAsia="nl-NL"/>
+        </w:rPr>
+        <w:t xml:space="preserve">Protected </w:t>
+      </w:r>
+      <w:proofErr w:type="spellStart"/>
+      <w:r>
+        <w:rPr>
+          <w:rFonts w:ascii="Georgia" w:eastAsia="Times New Roman" w:hAnsi="Georgia" w:cs="Times New Roman"/>
+          <w:color w:val="333333"/>
+          <w:lang w:val="en-US" w:eastAsia="nl-NL"/>
+        </w:rPr>
+        <w:t>int</w:t>
+      </w:r>
+      <w:proofErr w:type="spellEnd"/>
+      <w:r>
+        <w:rPr>
+          <w:rFonts w:ascii="Georgia" w:eastAsia="Times New Roman" w:hAnsi="Georgia" w:cs="Times New Roman"/>
+          <w:color w:val="333333"/>
+          <w:lang w:val="en-US" w:eastAsia="nl-NL"/>
+        </w:rPr>
+        <w:t xml:space="preserve"> size: size of the target</w:t>
+      </w:r>
+    </w:p>
+    <w:p>
+      <w:pPr>
+        <w:pStyle w:val="ListParagraph"/>
+        <w:numPr>
+          <w:ilvl w:val="1"/>
+          <w:numId w:val="11"/>
+        </w:numPr>
+        <w:rPr>
+          <w:rFonts w:ascii="Georgia" w:eastAsia="Times New Roman" w:hAnsi="Georgia" w:cs="Times New Roman"/>
+          <w:color w:val="333333"/>
+          <w:lang w:val="en-US" w:eastAsia="nl-NL"/>
+        </w:rPr>
+      </w:pPr>
+      <w:r>
+        <w:rPr>
+          <w:rFonts w:ascii="Georgia" w:eastAsia="Times New Roman" w:hAnsi="Georgia" w:cs="Times New Roman"/>
+          <w:color w:val="333333"/>
+          <w:lang w:val="en-US" w:eastAsia="nl-NL"/>
+        </w:rPr>
+        <w:t xml:space="preserve">Protected </w:t>
+      </w:r>
+      <w:proofErr w:type="spellStart"/>
+      <w:r>
+        <w:rPr>
+          <w:rFonts w:ascii="Georgia" w:eastAsia="Times New Roman" w:hAnsi="Georgia" w:cs="Times New Roman"/>
+          <w:color w:val="333333"/>
+          <w:lang w:val="en-US" w:eastAsia="nl-NL"/>
+        </w:rPr>
+        <w:t>RelativeLayout.LayoutParams</w:t>
+      </w:r>
+      <w:proofErr w:type="spellEnd"/>
+      <w:r>
+        <w:rPr>
+          <w:rFonts w:ascii="Georgia" w:eastAsia="Times New Roman" w:hAnsi="Georgia" w:cs="Times New Roman"/>
+          <w:color w:val="333333"/>
+          <w:lang w:val="en-US" w:eastAsia="nl-NL"/>
+        </w:rPr>
+        <w:t xml:space="preserve"> </w:t>
+      </w:r>
+      <w:proofErr w:type="spellStart"/>
+      <w:r>
+        <w:rPr>
+          <w:rFonts w:ascii="Georgia" w:eastAsia="Times New Roman" w:hAnsi="Georgia" w:cs="Times New Roman"/>
+          <w:color w:val="333333"/>
+          <w:lang w:val="en-US" w:eastAsia="nl-NL"/>
+        </w:rPr>
+        <w:t>targetParams</w:t>
+      </w:r>
+      <w:proofErr w:type="spellEnd"/>
+      <w:r>
+        <w:rPr>
+          <w:rFonts w:ascii="Georgia" w:eastAsia="Times New Roman" w:hAnsi="Georgia" w:cs="Times New Roman"/>
+          <w:color w:val="333333"/>
+          <w:lang w:val="en-US" w:eastAsia="nl-NL"/>
+        </w:rPr>
+        <w:t>; parameters for the target</w:t>
+      </w:r>
+    </w:p>
+    <w:p>
+      <w:pPr>
+        <w:pStyle w:val="ListParagraph"/>
+        <w:numPr>
+          <w:ilvl w:val="0"/>
+          <w:numId w:val="11"/>
+        </w:numPr>
+        <w:rPr>
+          <w:rFonts w:ascii="Georgia" w:eastAsia="Times New Roman" w:hAnsi="Georgia" w:cs="Times New Roman"/>
+          <w:color w:val="333333"/>
+          <w:lang w:val="en-US" w:eastAsia="nl-NL"/>
+        </w:rPr>
+      </w:pPr>
+      <w:r>
+        <w:rPr>
+          <w:rFonts w:ascii="Georgia" w:eastAsia="Times New Roman" w:hAnsi="Georgia" w:cs="Times New Roman"/>
+          <w:color w:val="333333"/>
+          <w:lang w:val="en-US" w:eastAsia="nl-NL"/>
+        </w:rPr>
         <w:t>Constructor</w:t>
+      </w:r>
+    </w:p>
+    <w:p>
+      <w:pPr>
+        <w:pStyle w:val="ListParagraph"/>
+        <w:numPr>
+          <w:ilvl w:val="1"/>
+          <w:numId w:val="11"/>
+        </w:numPr>
+        <w:rPr>
+          <w:rFonts w:ascii="Georgia" w:eastAsia="Times New Roman" w:hAnsi="Georgia" w:cs="Times New Roman"/>
+          <w:color w:val="333333"/>
+          <w:lang w:val="en-US" w:eastAsia="nl-NL"/>
+        </w:rPr>
+      </w:pPr>
+      <w:r>
+        <w:rPr>
+          <w:rFonts w:ascii="Georgia" w:eastAsia="Times New Roman" w:hAnsi="Georgia" w:cs="Times New Roman"/>
+          <w:color w:val="333333"/>
+          <w:lang w:val="en-US" w:eastAsia="nl-NL"/>
+        </w:rPr>
+        <w:t>Defines the size of the target and set parameters for the size.</w:t>
+      </w:r>
+    </w:p>
+    <w:p>
+      <w:pPr>
+        <w:pStyle w:val="ListParagraph"/>
+        <w:numPr>
+          <w:ilvl w:val="0"/>
+          <w:numId w:val="11"/>
+        </w:numPr>
+        <w:rPr>
+          <w:rFonts w:ascii="Georgia" w:eastAsia="Times New Roman" w:hAnsi="Georgia" w:cs="Times New Roman"/>
+          <w:color w:val="333333"/>
+          <w:lang w:val="en-US" w:eastAsia="nl-NL"/>
+        </w:rPr>
+      </w:pPr>
+      <w:r>
+        <w:rPr>
+          <w:rFonts w:ascii="Georgia" w:eastAsia="Times New Roman" w:hAnsi="Georgia" w:cs="Times New Roman"/>
+          <w:color w:val="333333"/>
+          <w:lang w:val="en-US" w:eastAsia="nl-NL"/>
+        </w:rPr>
+        <w:t>Methods</w:t>
+      </w:r>
+    </w:p>
+    <w:p>
+      <w:pPr>
+        <w:pStyle w:val="ListParagraph"/>
+        <w:numPr>
+          <w:ilvl w:val="1"/>
+          <w:numId w:val="11"/>
+        </w:numPr>
+        <w:rPr>
+          <w:rFonts w:ascii="Georgia" w:eastAsia="Times New Roman" w:hAnsi="Georgia" w:cs="Times New Roman"/>
+          <w:color w:val="333333"/>
+          <w:lang w:val="en-US" w:eastAsia="nl-NL"/>
+        </w:rPr>
+      </w:pPr>
+      <w:r>
+        <w:rPr>
+          <w:rFonts w:ascii="Georgia" w:eastAsia="Times New Roman" w:hAnsi="Georgia" w:cs="Times New Roman"/>
+          <w:color w:val="333333"/>
+          <w:lang w:val="en-US" w:eastAsia="nl-NL"/>
+        </w:rPr>
+        <w:t xml:space="preserve">Public void </w:t>
+      </w:r>
+      <w:proofErr w:type="spellStart"/>
+      <w:r>
+        <w:rPr>
+          <w:rFonts w:ascii="Georgia" w:eastAsia="Times New Roman" w:hAnsi="Georgia" w:cs="Times New Roman"/>
+          <w:color w:val="333333"/>
+          <w:lang w:val="en-US" w:eastAsia="nl-NL"/>
+        </w:rPr>
+        <w:t>setTargetParams</w:t>
+      </w:r>
+      <w:proofErr w:type="spellEnd"/>
+      <w:r>
+        <w:rPr>
+          <w:rFonts w:ascii="Georgia" w:eastAsia="Times New Roman" w:hAnsi="Georgia" w:cs="Times New Roman"/>
+          <w:color w:val="333333"/>
+          <w:lang w:val="en-US" w:eastAsia="nl-NL"/>
+        </w:rPr>
+        <w:t>(</w:t>
+      </w:r>
+      <w:proofErr w:type="spellStart"/>
+      <w:r>
+        <w:rPr>
+          <w:rFonts w:ascii="Georgia" w:eastAsia="Times New Roman" w:hAnsi="Georgia" w:cs="Times New Roman"/>
+          <w:color w:val="333333"/>
+          <w:lang w:val="en-US" w:eastAsia="nl-NL"/>
+        </w:rPr>
+        <w:t>int</w:t>
+      </w:r>
+      <w:proofErr w:type="spellEnd"/>
+      <w:r>
+        <w:rPr>
+          <w:rFonts w:ascii="Georgia" w:eastAsia="Times New Roman" w:hAnsi="Georgia" w:cs="Times New Roman"/>
+          <w:color w:val="333333"/>
+          <w:lang w:val="en-US" w:eastAsia="nl-NL"/>
+        </w:rPr>
+        <w:t xml:space="preserve"> x, </w:t>
+      </w:r>
+      <w:proofErr w:type="spellStart"/>
+      <w:r>
+        <w:rPr>
+          <w:rFonts w:ascii="Georgia" w:eastAsia="Times New Roman" w:hAnsi="Georgia" w:cs="Times New Roman"/>
+          <w:color w:val="333333"/>
+          <w:lang w:val="en-US" w:eastAsia="nl-NL"/>
+        </w:rPr>
+        <w:t>int</w:t>
+      </w:r>
+      <w:proofErr w:type="spellEnd"/>
+      <w:r>
+        <w:rPr>
+          <w:rFonts w:ascii="Georgia" w:eastAsia="Times New Roman" w:hAnsi="Georgia" w:cs="Times New Roman"/>
+          <w:color w:val="333333"/>
+          <w:lang w:val="en-US" w:eastAsia="nl-NL"/>
+        </w:rPr>
+        <w:t xml:space="preserve"> y); Sets parameters for the location of the target to x and y.</w:t>
+      </w:r>
+    </w:p>
+    <w:p>
+      <w:pPr>
+        <w:pStyle w:val="ListParagraph"/>
+        <w:numPr>
+          <w:ilvl w:val="1"/>
+          <w:numId w:val="11"/>
+        </w:numPr>
+        <w:rPr>
+          <w:rFonts w:ascii="Georgia" w:eastAsia="Times New Roman" w:hAnsi="Georgia" w:cs="Times New Roman"/>
+          <w:color w:val="333333"/>
+          <w:lang w:val="en-US" w:eastAsia="nl-NL"/>
+        </w:rPr>
+      </w:pPr>
+      <w:r>
+        <w:rPr>
+          <w:rFonts w:ascii="Georgia" w:eastAsia="Times New Roman" w:hAnsi="Georgia" w:cs="Times New Roman"/>
+          <w:color w:val="333333"/>
+          <w:lang w:val="en-US" w:eastAsia="nl-NL"/>
+        </w:rPr>
+        <w:t xml:space="preserve">Public </w:t>
+      </w:r>
+      <w:proofErr w:type="spellStart"/>
+      <w:r>
+        <w:rPr>
+          <w:rFonts w:ascii="Georgia" w:eastAsia="Times New Roman" w:hAnsi="Georgia" w:cs="Times New Roman"/>
+          <w:color w:val="333333"/>
+          <w:lang w:val="en-US" w:eastAsia="nl-NL"/>
+        </w:rPr>
+        <w:t>int</w:t>
+      </w:r>
+      <w:proofErr w:type="spellEnd"/>
+      <w:r>
+        <w:rPr>
+          <w:rFonts w:ascii="Georgia" w:eastAsia="Times New Roman" w:hAnsi="Georgia" w:cs="Times New Roman"/>
+          <w:color w:val="333333"/>
+          <w:lang w:val="en-US" w:eastAsia="nl-NL"/>
+        </w:rPr>
+        <w:t xml:space="preserve"> </w:t>
+      </w:r>
+      <w:proofErr w:type="spellStart"/>
+      <w:r>
+        <w:rPr>
+          <w:rFonts w:ascii="Georgia" w:eastAsia="Times New Roman" w:hAnsi="Georgia" w:cs="Times New Roman"/>
+          <w:color w:val="333333"/>
+          <w:lang w:val="en-US" w:eastAsia="nl-NL"/>
+        </w:rPr>
+        <w:t>getSize</w:t>
+      </w:r>
+      <w:proofErr w:type="spellEnd"/>
+      <w:r>
+        <w:rPr>
+          <w:rFonts w:ascii="Georgia" w:eastAsia="Times New Roman" w:hAnsi="Georgia" w:cs="Times New Roman"/>
+          <w:color w:val="333333"/>
+          <w:lang w:val="en-US" w:eastAsia="nl-NL"/>
+        </w:rPr>
+        <w:t>(): returns the size of the target</w:t>
+      </w:r>
+      <w:r>
+        <w:rPr>
+          <w:rFonts w:ascii="Georgia" w:eastAsia="Times New Roman" w:hAnsi="Georgia" w:cs="Times New Roman"/>
+          <w:color w:val="333333"/>
+          <w:lang w:val="en-US" w:eastAsia="nl-NL"/>
+        </w:rPr>
+        <w:t>.</w:t>
+      </w:r>
+    </w:p>
+    <w:p>
+      <w:pPr>
+        <w:rPr>
+          <w:rFonts w:ascii="Georgia" w:eastAsia="Times New Roman" w:hAnsi="Georgia" w:cs="Times New Roman"/>
+          <w:color w:val="333333"/>
+          <w:lang w:val="en-US" w:eastAsia="nl-NL"/>
+        </w:rPr>
+      </w:pPr>
+      <w:proofErr w:type="spellStart"/>
+      <w:r>
+        <w:rPr>
+          <w:rFonts w:ascii="Georgia" w:eastAsia="Times New Roman" w:hAnsi="Georgia" w:cs="Times New Roman"/>
+          <w:color w:val="333333"/>
+          <w:lang w:val="en-US" w:eastAsia="nl-NL"/>
+        </w:rPr>
+        <w:t>AssetsPropertyReader</w:t>
+      </w:r>
+      <w:proofErr w:type="spellEnd"/>
+      <w:r>
+        <w:rPr>
+          <w:rFonts w:ascii="Georgia" w:eastAsia="Times New Roman" w:hAnsi="Georgia" w:cs="Times New Roman"/>
+          <w:color w:val="333333"/>
+          <w:lang w:val="en-US" w:eastAsia="nl-NL"/>
+        </w:rPr>
+        <w:t xml:space="preserve">: Helper class for reading the </w:t>
+      </w:r>
+      <w:proofErr w:type="spellStart"/>
+      <w:r>
+        <w:rPr>
+          <w:rFonts w:ascii="Georgia" w:eastAsia="Times New Roman" w:hAnsi="Georgia" w:cs="Times New Roman"/>
+          <w:color w:val="333333"/>
+          <w:lang w:val="en-US" w:eastAsia="nl-NL"/>
+        </w:rPr>
+        <w:t>config.properties</w:t>
+      </w:r>
+      <w:proofErr w:type="spellEnd"/>
+      <w:r>
+        <w:rPr>
+          <w:rFonts w:ascii="Georgia" w:eastAsia="Times New Roman" w:hAnsi="Georgia" w:cs="Times New Roman"/>
+          <w:color w:val="333333"/>
+          <w:lang w:val="en-US" w:eastAsia="nl-NL"/>
+        </w:rPr>
+        <w:t xml:space="preserve"> file</w:t>
+      </w:r>
+      <w:r>
+        <w:rPr>
+          <w:rFonts w:ascii="Georgia" w:eastAsia="Times New Roman" w:hAnsi="Georgia" w:cs="Times New Roman"/>
+          <w:color w:val="333333"/>
+          <w:lang w:val="en-US" w:eastAsia="nl-NL"/>
+        </w:rPr>
+        <w:t xml:space="preserve">, </w:t>
+      </w:r>
+      <w:r>
+        <w:rPr>
+          <w:rFonts w:ascii="Georgia" w:eastAsia="Times New Roman" w:hAnsi="Georgia" w:cs="Times New Roman"/>
+          <w:color w:val="333333"/>
+          <w:lang w:val="en-US" w:eastAsia="nl-NL"/>
+        </w:rPr>
+        <w:t>Source: http://khurramitdeveloper.blogspot.nl/2013/07/properties-file-in-android.html</w:t>
       </w:r>
     </w:p>
     <w:p>
@@ -5008,52 +6163,88 @@
           <w:color w:val="333333"/>
           <w:lang w:val="en-US" w:eastAsia="nl-NL"/>
         </w:rPr>
-        <w:t>Methods</w:t>
-      </w:r>
-    </w:p>
-    <w:p>
-      <w:pPr>
-        <w:rPr>
-          <w:rFonts w:ascii="Georgia" w:eastAsia="Times New Roman" w:hAnsi="Georgia" w:cs="Times New Roman"/>
-          <w:color w:val="333333"/>
-          <w:lang w:val="en-US" w:eastAsia="nl-NL"/>
-        </w:rPr>
-      </w:pPr>
-      <w:proofErr w:type="spellStart"/>
-      <w:r>
-        <w:rPr>
-          <w:rFonts w:ascii="Georgia" w:eastAsia="Times New Roman" w:hAnsi="Georgia" w:cs="Times New Roman"/>
-          <w:color w:val="333333"/>
-          <w:lang w:val="en-US" w:eastAsia="nl-NL"/>
-        </w:rPr>
-        <w:t>AssetsPropertyReader</w:t>
-      </w:r>
-      <w:proofErr w:type="spellEnd"/>
-      <w:r>
-        <w:rPr>
-          <w:rFonts w:ascii="Georgia" w:eastAsia="Times New Roman" w:hAnsi="Georgia" w:cs="Times New Roman"/>
-          <w:color w:val="333333"/>
-          <w:lang w:val="en-US" w:eastAsia="nl-NL"/>
-        </w:rPr>
-        <w:t xml:space="preserve">: Helper class for reading the </w:t>
-      </w:r>
-      <w:proofErr w:type="spellStart"/>
-      <w:r>
-        <w:rPr>
-          <w:rFonts w:ascii="Georgia" w:eastAsia="Times New Roman" w:hAnsi="Georgia" w:cs="Times New Roman"/>
-          <w:color w:val="333333"/>
-          <w:lang w:val="en-US" w:eastAsia="nl-NL"/>
-        </w:rPr>
-        <w:t>config.properties</w:t>
-      </w:r>
-      <w:proofErr w:type="spellEnd"/>
-      <w:r>
-        <w:rPr>
-          <w:rFonts w:ascii="Georgia" w:eastAsia="Times New Roman" w:hAnsi="Georgia" w:cs="Times New Roman"/>
-          <w:color w:val="333333"/>
-          <w:lang w:val="en-US" w:eastAsia="nl-NL"/>
-        </w:rPr>
-        <w:t xml:space="preserve"> file</w:t>
+        <w:t>Field Variables</w:t>
+      </w:r>
+    </w:p>
+    <w:p>
+      <w:pPr>
+        <w:pStyle w:val="ListParagraph"/>
+        <w:numPr>
+          <w:ilvl w:val="1"/>
+          <w:numId w:val="10"/>
+        </w:numPr>
+        <w:rPr>
+          <w:rFonts w:ascii="Georgia" w:eastAsia="Times New Roman" w:hAnsi="Georgia" w:cs="Times New Roman"/>
+          <w:color w:val="333333"/>
+          <w:lang w:val="en-US" w:eastAsia="nl-NL"/>
+        </w:rPr>
+      </w:pPr>
+      <w:r>
+        <w:rPr>
+          <w:rFonts w:ascii="Georgia" w:eastAsia="Times New Roman" w:hAnsi="Georgia" w:cs="Times New Roman"/>
+          <w:color w:val="333333"/>
+          <w:lang w:val="en-US" w:eastAsia="nl-NL"/>
+        </w:rPr>
+        <w:t xml:space="preserve">    private Context </w:t>
+      </w:r>
+      <w:proofErr w:type="spellStart"/>
+      <w:r>
+        <w:rPr>
+          <w:rFonts w:ascii="Georgia" w:eastAsia="Times New Roman" w:hAnsi="Georgia" w:cs="Times New Roman"/>
+          <w:color w:val="333333"/>
+          <w:lang w:val="en-US" w:eastAsia="nl-NL"/>
+        </w:rPr>
+        <w:t>context</w:t>
+      </w:r>
+      <w:proofErr w:type="spellEnd"/>
+      <w:r>
+        <w:rPr>
+          <w:rFonts w:ascii="Georgia" w:eastAsia="Times New Roman" w:hAnsi="Georgia" w:cs="Times New Roman"/>
+          <w:color w:val="333333"/>
+          <w:lang w:val="en-US" w:eastAsia="nl-NL"/>
+        </w:rPr>
+        <w:t>;</w:t>
+      </w:r>
+    </w:p>
+    <w:p>
+      <w:pPr>
+        <w:pStyle w:val="ListParagraph"/>
+        <w:numPr>
+          <w:ilvl w:val="1"/>
+          <w:numId w:val="10"/>
+        </w:numPr>
+        <w:rPr>
+          <w:rFonts w:ascii="Georgia" w:eastAsia="Times New Roman" w:hAnsi="Georgia" w:cs="Times New Roman"/>
+          <w:color w:val="333333"/>
+          <w:lang w:val="en-US" w:eastAsia="nl-NL"/>
+        </w:rPr>
+      </w:pPr>
+      <w:r>
+        <w:rPr>
+          <w:rFonts w:ascii="Georgia" w:eastAsia="Times New Roman" w:hAnsi="Georgia" w:cs="Times New Roman"/>
+          <w:color w:val="333333"/>
+          <w:lang w:val="en-US" w:eastAsia="nl-NL"/>
+        </w:rPr>
+        <w:lastRenderedPageBreak/>
+        <w:t xml:space="preserve">    private Properties </w:t>
+      </w:r>
+      <w:proofErr w:type="spellStart"/>
+      <w:r>
+        <w:rPr>
+          <w:rFonts w:ascii="Georgia" w:eastAsia="Times New Roman" w:hAnsi="Georgia" w:cs="Times New Roman"/>
+          <w:color w:val="333333"/>
+          <w:lang w:val="en-US" w:eastAsia="nl-NL"/>
+        </w:rPr>
+        <w:t>properties</w:t>
+      </w:r>
+      <w:proofErr w:type="spellEnd"/>
+      <w:r>
+        <w:rPr>
+          <w:rFonts w:ascii="Georgia" w:eastAsia="Times New Roman" w:hAnsi="Georgia" w:cs="Times New Roman"/>
+          <w:color w:val="333333"/>
+          <w:lang w:val="en-US" w:eastAsia="nl-NL"/>
+        </w:rPr>
+        <w:t>;</w:t>
       </w:r>
     </w:p>
     <w:p>
@@ -5075,7 +6266,29 @@
           <w:color w:val="333333"/>
           <w:lang w:val="en-US" w:eastAsia="nl-NL"/>
         </w:rPr>
-        <w:t>Field Variables</w:t>
+        <w:t>Constructor</w:t>
+      </w:r>
+    </w:p>
+    <w:p>
+      <w:pPr>
+        <w:pStyle w:val="ListParagraph"/>
+        <w:numPr>
+          <w:ilvl w:val="1"/>
+          <w:numId w:val="10"/>
+        </w:numPr>
+        <w:rPr>
+          <w:rFonts w:ascii="Georgia" w:eastAsia="Times New Roman" w:hAnsi="Georgia" w:cs="Times New Roman"/>
+          <w:color w:val="333333"/>
+          <w:lang w:val="en-US" w:eastAsia="nl-NL"/>
+        </w:rPr>
+      </w:pPr>
+      <w:r>
+        <w:rPr>
+          <w:rFonts w:ascii="Georgia" w:eastAsia="Times New Roman" w:hAnsi="Georgia" w:cs="Times New Roman"/>
+          <w:color w:val="333333"/>
+          <w:lang w:val="en-US" w:eastAsia="nl-NL"/>
+        </w:rPr>
+        <w:t>Adds a new property object</w:t>
       </w:r>
     </w:p>
     <w:p>
@@ -5097,14 +6310,14 @@
           <w:color w:val="333333"/>
           <w:lang w:val="en-US" w:eastAsia="nl-NL"/>
         </w:rPr>
-        <w:t>Constructor</w:t>
-      </w:r>
-    </w:p>
-    <w:p>
-      <w:pPr>
-        <w:pStyle w:val="ListParagraph"/>
-        <w:numPr>
-          <w:ilvl w:val="0"/>
+        <w:t>Methods</w:t>
+      </w:r>
+    </w:p>
+    <w:p>
+      <w:pPr>
+        <w:pStyle w:val="ListParagraph"/>
+        <w:numPr>
+          <w:ilvl w:val="1"/>
           <w:numId w:val="10"/>
         </w:numPr>
         <w:rPr>
@@ -5117,9 +6330,66 @@
         <w:rPr>
           <w:rFonts w:ascii="Georgia" w:eastAsia="Times New Roman" w:hAnsi="Georgia" w:cs="Times New Roman"/>
           <w:color w:val="333333"/>
-          <w:lang w:val="en-US" w:eastAsia="nl-NL"/>
-        </w:rPr>
-        <w:t>Methods</w:t>
+          <w:u w:val="single"/>
+          <w:lang w:val="en-US" w:eastAsia="nl-NL"/>
+        </w:rPr>
+        <w:t xml:space="preserve">public Properties </w:t>
+      </w:r>
+      <w:proofErr w:type="spellStart"/>
+      <w:r>
+        <w:rPr>
+          <w:rFonts w:ascii="Georgia" w:eastAsia="Times New Roman" w:hAnsi="Georgia" w:cs="Times New Roman"/>
+          <w:color w:val="333333"/>
+          <w:u w:val="single"/>
+          <w:lang w:val="en-US" w:eastAsia="nl-NL"/>
+        </w:rPr>
+        <w:t>getProperties</w:t>
+      </w:r>
+      <w:proofErr w:type="spellEnd"/>
+      <w:r>
+        <w:rPr>
+          <w:rFonts w:ascii="Georgia" w:eastAsia="Times New Roman" w:hAnsi="Georgia" w:cs="Times New Roman"/>
+          <w:color w:val="333333"/>
+          <w:u w:val="single"/>
+          <w:lang w:val="en-US" w:eastAsia="nl-NL"/>
+        </w:rPr>
+        <w:t xml:space="preserve">(String </w:t>
+      </w:r>
+      <w:proofErr w:type="spellStart"/>
+      <w:r>
+        <w:rPr>
+          <w:rFonts w:ascii="Georgia" w:eastAsia="Times New Roman" w:hAnsi="Georgia" w:cs="Times New Roman"/>
+          <w:color w:val="333333"/>
+          <w:u w:val="single"/>
+          <w:lang w:val="en-US" w:eastAsia="nl-NL"/>
+        </w:rPr>
+        <w:t>FileName</w:t>
+      </w:r>
+      <w:proofErr w:type="spellEnd"/>
+      <w:r>
+        <w:rPr>
+          <w:rFonts w:ascii="Georgia" w:eastAsia="Times New Roman" w:hAnsi="Georgia" w:cs="Times New Roman"/>
+          <w:color w:val="333333"/>
+          <w:u w:val="single"/>
+          <w:lang w:val="en-US" w:eastAsia="nl-NL"/>
+        </w:rPr>
+        <w:t>)</w:t>
+      </w:r>
+      <w:r>
+        <w:rPr>
+          <w:rFonts w:ascii="Georgia" w:eastAsia="Times New Roman" w:hAnsi="Georgia" w:cs="Times New Roman"/>
+          <w:color w:val="333333"/>
+          <w:lang w:val="en-US" w:eastAsia="nl-NL"/>
+        </w:rPr>
+        <w:t xml:space="preserve">; </w:t>
+      </w:r>
+      <w:r>
+        <w:rPr>
+          <w:rFonts w:ascii="Georgia" w:eastAsia="Times New Roman" w:hAnsi="Georgia" w:cs="Times New Roman"/>
+          <w:color w:val="333333"/>
+          <w:lang w:val="en-US" w:eastAsia="nl-NL"/>
+        </w:rPr>
+        <w:t>Returns the properties from the file with the filename from the input.</w:t>
       </w:r>
     </w:p>
     <w:p>
@@ -5849,6 +7119,119 @@
     </w:lvl>
   </w:abstractNum>
   <w:abstractNum w:abstractNumId="6">
+    <w:nsid w:val="49E46AC9"/>
+    <w:multiLevelType w:val="hybridMultilevel"/>
+    <w:tmpl w:val="F6466596"/>
+    <w:lvl w:ilvl="0" w:tplc="04130001">
+      <w:start w:val="1"/>
+      <w:numFmt w:val="bullet"/>
+      <w:lvlText w:val=""/>
+      <w:lvlJc w:val="left"/>
+      <w:pPr>
+        <w:ind w:left="720" w:hanging="360"/>
+      </w:pPr>
+      <w:rPr>
+        <w:rFonts w:ascii="Symbol" w:hAnsi="Symbol" w:hint="default"/>
+      </w:rPr>
+    </w:lvl>
+    <w:lvl w:ilvl="1" w:tplc="04130003">
+      <w:start w:val="1"/>
+      <w:numFmt w:val="bullet"/>
+      <w:lvlText w:val="o"/>
+      <w:lvlJc w:val="left"/>
+      <w:pPr>
+        <w:ind w:left="1440" w:hanging="360"/>
+      </w:pPr>
+      <w:rPr>
+        <w:rFonts w:ascii="Courier New" w:hAnsi="Courier New" w:cs="Courier New" w:hint="default"/>
+      </w:rPr>
+    </w:lvl>
+    <w:lvl w:ilvl="2" w:tplc="04130005" w:tentative="1">
+      <w:start w:val="1"/>
+      <w:numFmt w:val="bullet"/>
+      <w:lvlText w:val=""/>
+      <w:lvlJc w:val="left"/>
+      <w:pPr>
+        <w:ind w:left="2160" w:hanging="360"/>
+      </w:pPr>
+      <w:rPr>
+        <w:rFonts w:ascii="Wingdings" w:hAnsi="Wingdings" w:hint="default"/>
+      </w:rPr>
+    </w:lvl>
+    <w:lvl w:ilvl="3" w:tplc="04130001" w:tentative="1">
+      <w:start w:val="1"/>
+      <w:numFmt w:val="bullet"/>
+      <w:lvlText w:val=""/>
+      <w:lvlJc w:val="left"/>
+      <w:pPr>
+        <w:ind w:left="2880" w:hanging="360"/>
+      </w:pPr>
+      <w:rPr>
+        <w:rFonts w:ascii="Symbol" w:hAnsi="Symbol" w:hint="default"/>
+      </w:rPr>
+    </w:lvl>
+    <w:lvl w:ilvl="4" w:tplc="04130003" w:tentative="1">
+      <w:start w:val="1"/>
+      <w:numFmt w:val="bullet"/>
+      <w:lvlText w:val="o"/>
+      <w:lvlJc w:val="left"/>
+      <w:pPr>
+        <w:ind w:left="3600" w:hanging="360"/>
+      </w:pPr>
+      <w:rPr>
+        <w:rFonts w:ascii="Courier New" w:hAnsi="Courier New" w:cs="Courier New" w:hint="default"/>
+      </w:rPr>
+    </w:lvl>
+    <w:lvl w:ilvl="5" w:tplc="04130005" w:tentative="1">
+      <w:start w:val="1"/>
+      <w:numFmt w:val="bullet"/>
+      <w:lvlText w:val=""/>
+      <w:lvlJc w:val="left"/>
+      <w:pPr>
+        <w:ind w:left="4320" w:hanging="360"/>
+      </w:pPr>
+      <w:rPr>
+        <w:rFonts w:ascii="Wingdings" w:hAnsi="Wingdings" w:hint="default"/>
+      </w:rPr>
+    </w:lvl>
+    <w:lvl w:ilvl="6" w:tplc="04130001" w:tentative="1">
+      <w:start w:val="1"/>
+      <w:numFmt w:val="bullet"/>
+      <w:lvlText w:val=""/>
+      <w:lvlJc w:val="left"/>
+      <w:pPr>
+        <w:ind w:left="5040" w:hanging="360"/>
+      </w:pPr>
+      <w:rPr>
+        <w:rFonts w:ascii="Symbol" w:hAnsi="Symbol" w:hint="default"/>
+      </w:rPr>
+    </w:lvl>
+    <w:lvl w:ilvl="7" w:tplc="04130003" w:tentative="1">
+      <w:start w:val="1"/>
+      <w:numFmt w:val="bullet"/>
+      <w:lvlText w:val="o"/>
+      <w:lvlJc w:val="left"/>
+      <w:pPr>
+        <w:ind w:left="5760" w:hanging="360"/>
+      </w:pPr>
+      <w:rPr>
+        <w:rFonts w:ascii="Courier New" w:hAnsi="Courier New" w:cs="Courier New" w:hint="default"/>
+      </w:rPr>
+    </w:lvl>
+    <w:lvl w:ilvl="8" w:tplc="04130005" w:tentative="1">
+      <w:start w:val="1"/>
+      <w:numFmt w:val="bullet"/>
+      <w:lvlText w:val=""/>
+      <w:lvlJc w:val="left"/>
+      <w:pPr>
+        <w:ind w:left="6480" w:hanging="360"/>
+      </w:pPr>
+      <w:rPr>
+        <w:rFonts w:ascii="Wingdings" w:hAnsi="Wingdings" w:hint="default"/>
+      </w:rPr>
+    </w:lvl>
+  </w:abstractNum>
+  <w:abstractNum w:abstractNumId="7">
     <w:nsid w:val="4E567964"/>
     <w:multiLevelType w:val="multilevel"/>
     <w:tmpl w:val="AA46D094"/>
@@ -5997,7 +7380,7 @@
       </w:rPr>
     </w:lvl>
   </w:abstractNum>
-  <w:abstractNum w:abstractNumId="7">
+  <w:abstractNum w:abstractNumId="8">
     <w:nsid w:val="64FF451D"/>
     <w:multiLevelType w:val="hybridMultilevel"/>
     <w:tmpl w:val="7AC08B42"/>
@@ -6110,7 +7493,7 @@
       </w:rPr>
     </w:lvl>
   </w:abstractNum>
-  <w:abstractNum w:abstractNumId="8">
+  <w:abstractNum w:abstractNumId="9">
     <w:nsid w:val="6ACA0903"/>
     <w:multiLevelType w:val="hybridMultilevel"/>
     <w:tmpl w:val="082A77E2"/>
@@ -6223,7 +7606,7 @@
       </w:rPr>
     </w:lvl>
   </w:abstractNum>
-  <w:abstractNum w:abstractNumId="9">
+  <w:abstractNum w:abstractNumId="10">
     <w:nsid w:val="7A6B30ED"/>
     <w:multiLevelType w:val="hybridMultilevel"/>
     <w:tmpl w:val="102268DC"/>
@@ -6337,7 +7720,7 @@
     </w:lvl>
   </w:abstractNum>
   <w:num w:numId="1">
-    <w:abstractNumId w:val="6"/>
+    <w:abstractNumId w:val="7"/>
   </w:num>
   <w:num w:numId="2">
     <w:abstractNumId w:val="0"/>
@@ -6346,25 +7729,28 @@
     <w:abstractNumId w:val="1"/>
   </w:num>
   <w:num w:numId="4">
-    <w:abstractNumId w:val="7"/>
+    <w:abstractNumId w:val="8"/>
   </w:num>
   <w:num w:numId="5">
     <w:abstractNumId w:val="5"/>
   </w:num>
   <w:num w:numId="6">
-    <w:abstractNumId w:val="8"/>
+    <w:abstractNumId w:val="9"/>
   </w:num>
   <w:num w:numId="7">
     <w:abstractNumId w:val="2"/>
   </w:num>
   <w:num w:numId="8">
-    <w:abstractNumId w:val="9"/>
+    <w:abstractNumId w:val="10"/>
   </w:num>
   <w:num w:numId="9">
     <w:abstractNumId w:val="4"/>
   </w:num>
   <w:num w:numId="10">
     <w:abstractNumId w:val="3"/>
+  </w:num>
+  <w:num w:numId="11">
+    <w:abstractNumId w:val="6"/>
   </w:num>
 </w:numbering>
 </file>

</xml_diff>